<commit_message>
Add exe and fix diplom text
</commit_message>
<xml_diff>
--- a/docs/ДИПЛОМ_1_2_гл.docx
+++ b/docs/ДИПЛОМ_1_2_гл.docx
@@ -626,23 +626,7 @@
           <w:lang w:val="ru-RU"/>
         </w:rPr>
         <w:tab/>
-        <w:t xml:space="preserve">Сортировочная станция </w:t>
-      </w:r>
-      <w:r>
-        <w:rPr>
-          <w:sz w:val="28"/>
-          <w:szCs w:val="28"/>
-          <w:lang w:val="ru-RU"/>
-        </w:rPr>
-        <w:t>(СС)</w:t>
-      </w:r>
-      <w:r>
-        <w:rPr>
-          <w:sz w:val="28"/>
-          <w:szCs w:val="28"/>
-          <w:lang w:val="ru-RU"/>
-        </w:rPr>
-        <w:t xml:space="preserve"> — это железнодорожная станция, где формируются и расформируются поезда из различных категорий вагонов согласно плану, производятся операции по пропуску транзитных поездов техническому обслуживанию и осмотру составов, а также смене локомотивов и локомотивных бригад. Основная цель сортировочной станции - выполнение переработки вагонопотоков и формирование поездов в оптимальном режиме, чтобы время нахождения вагона на станции было минимальным и технологически обоснованным.</w:t>
+        <w:t>Сортировочная станция (СС) — это железнодорожная станция, где формируются и расформируются поезда из различных категорий вагонов согласно плану, производятся операции по пропуску транзитных поездов техническому обслуживанию и осмотру составов, а также смене локомотивов и локомотивных бригад. Основная цель сортировочной станции - выполнение переработки вагонопотоков и формирование поездов в оптимальном режиме, чтобы время нахождения вагона на станции было минимальным и технологически обоснованным.</w:t>
       </w:r>
     </w:p>
     <w:p>
@@ -705,35 +689,7 @@
           <w:szCs w:val="28"/>
           <w:lang w:val="ru-RU"/>
         </w:rPr>
-        <w:t xml:space="preserve">В зависимости от мощности сортировочных горок, станции могут быть горочными </w:t>
-      </w:r>
-      <w:commentRangeStart w:id="0"/>
-      <w:r>
-        <w:rPr>
-          <w:sz w:val="28"/>
-          <w:szCs w:val="28"/>
-          <w:lang w:val="ru-RU"/>
-        </w:rPr>
-        <w:t>большой, средней или малой мощности</w:t>
-      </w:r>
-      <w:r>
-        <w:rPr>
-          <w:sz w:val="28"/>
-          <w:szCs w:val="28"/>
-          <w:lang w:val="ru-RU"/>
-        </w:rPr>
-      </w:r>
-      <w:commentRangeEnd w:id="0"/>
-      <w:r>
-        <w:commentReference w:id="0"/>
-      </w:r>
-      <w:r>
-        <w:rPr>
-          <w:sz w:val="28"/>
-          <w:szCs w:val="28"/>
-          <w:lang w:val="ru-RU"/>
-        </w:rPr>
-        <w:t>. Они также могут быть односторонними или двусторонними в зависимости от числа сортировочных комплексов и могут иметь различное расположение парков. Кроме того, станции могут быть классифицированы по расположению главных путей. Для сортировки грузовых поездов на станциях создаются специальные парки (сортировочные или подгорочные) с 20-40 путями. На них также устанавливают горки (искусственные холмы для спуска вагонов) и вытяжные пути.</w:t>
+        <w:t>В зависимости от мощности сортировочных горок, станции могут быть горочными большой, средней или малой мощности. Они также могут быть односторонними или двусторонними в зависимости от числа сортировочных комплексов и могут иметь различное расположение парков. Кроме того, станции могут быть классифицированы по расположению главных путей. Для сортировки грузовых поездов на станциях создаются специальные парки (сортировочные или подгорочные) с 20-40 путями. На них также устанавливают горки (искусственные холмы для спуска вагонов) и вытяжные пути.</w:t>
       </w:r>
     </w:p>
     <w:p>
@@ -796,35 +752,7 @@
           <w:szCs w:val="28"/>
           <w:lang w:val="ru-RU"/>
         </w:rPr>
-        <w:t xml:space="preserve">Сортировочные горки (СГ) играют важную роль в процессе доставки грузов клиентам, сокращении простоев вагонов, обеспечении их сохранности.  Поэтому в современных условиях, когда на первое место выходят качественные показатели работы ж/д транспорта, роль СГ не только не снизилась, но еще более возросла, не смотря на заметное уменьшение объемов работы. От того, на сколько эффективно функционируют механизированные и автоматизированные сортировочные горочные комплексы, зависят итоги работы всей сети РЖД. </w:t>
-      </w:r>
-      <w:commentRangeStart w:id="1"/>
-      <w:r>
-        <w:rPr>
-          <w:sz w:val="28"/>
-          <w:szCs w:val="28"/>
-          <w:lang w:val="ru-RU"/>
-        </w:rPr>
-        <w:t>СС</w:t>
-      </w:r>
-      <w:r>
-        <w:rPr>
-          <w:sz w:val="28"/>
-          <w:szCs w:val="28"/>
-          <w:lang w:val="ru-RU"/>
-        </w:rPr>
-      </w:r>
-      <w:commentRangeEnd w:id="1"/>
-      <w:r>
-        <w:commentReference w:id="1"/>
-      </w:r>
-      <w:r>
-        <w:rPr>
-          <w:sz w:val="28"/>
-          <w:szCs w:val="28"/>
-          <w:lang w:val="ru-RU"/>
-        </w:rPr>
-        <w:t xml:space="preserve"> подразделяют на несколько типов: односторонние, двухсторонние и включают в себя несколько парков: парк приема (ПП), сортировочный парк (СП), паркт отправления (ПО). Между парками приема и сортировки распалогаются пути надвига с сама сортировочная горка.                 </w:t>
+        <w:t xml:space="preserve">Сортировочные горки (СГ) играют важную роль в процессе доставки грузов клиентам, сокращении простоев вагонов, обеспечении их сохранности.  Поэтому в современных условиях, когда на первое место выходят качественные показатели работы ж/д транспорта, роль СГ не только не снизилась, но еще более возросла, не смотря на заметное уменьшение объемов работы. От того, на сколько эффективно функционируют механизированные и автоматизированные сортировочные горочные комплексы, зависят итоги работы всей сети РЖД. СС подразделяют на несколько типов: односторонние, двухсторонние и включают в себя несколько парков: парк приема (ПП), сортировочный парк (СП), паркт отправления (ПО). Между парками приема и сортировки распалогаются пути надвига с сама сортировочная горка.                 </w:t>
       </w:r>
     </w:p>
     <w:p>
@@ -1220,7 +1148,7 @@
         <mc:AlternateContent>
           <mc:Choice Requires="wps">
             <w:drawing>
-              <wp:anchor behindDoc="0" distT="0" distB="0" distL="116840" distR="115570" simplePos="0" locked="0" layoutInCell="0" allowOverlap="1" relativeHeight="19">
+              <wp:anchor behindDoc="0" distT="0" distB="0" distL="114935" distR="116840" simplePos="0" locked="0" layoutInCell="0" allowOverlap="1" relativeHeight="19">
                 <wp:simplePos x="0" y="0"/>
                 <wp:positionH relativeFrom="page">
                   <wp:posOffset>2039620</wp:posOffset>
@@ -1401,9 +1329,102 @@
           <w:szCs w:val="28"/>
           <w:lang w:val="ru-RU"/>
         </w:rPr>
-        <w:t xml:space="preserve">После получения информации о приближающемся поезде от поездного диспетчера, дежурный на станции готовит маршрут приема для поезда и передает информацию о его номере, времени прибытия, маршруте и характеристиках поезда (количество вагонов, длина, вес, наличие опасных грузов или животных) работникам, участвующим в обработке поезда. Иногда на станцию поступают дополнительные справки от И ВЦ дороги о вагонах, требующих ремонта и о картотечных данных на вагоны в поезде. Если на станции нет возможности использовать телекоммуникационное оборудование, то эту информацию передают вручную. После того, как поезд прибывает на станцию, работники, ответственные за обработку состава, выходят на путь приема. Они выполняют несколько операций, включая закрепление поезда и его ограждение, проверку соответствия состава перевозочным документам и подготовку сортировочного листка, а также технический осмотр и ремонт вагонов, коммерческий осмотр и устранение коммерческих неисправностей. Работники ФГП ВО принимаютвагоны с номенклатурными и опасными грузами. Для выявления технических неисправностей вагонов используются различные средства диагностики, такие как ДИСК-БКВ-Ц и ПОНАБ. Если обнаруживаются неисправности, информация передается оператору ПТО парка приема. До прибытия поезда, рабочие, ответственные за осмотр и ремонт вагонов, размещаются на предварительно установленных местах, соответствующих технологическому процессу на данной станции. Они наблюдают за прибывающим поездом во время его движения и сообщают об обнаруженных неисправностях оператору ПТО, который передает данные группам осмотрщиков для тщательного осмотра после остановки поезда. Перед прибытием поезда, рабочие, ответственные за прием поездов, выходят на путь приема и встречают поезд в установленных местах, соответствующих технологическому процессу коммерческого осмотра вагонов. Во время движения поезда они наблюдают за состоянием вагонов, включая люки, двери и кузова, а также за размещением и креплением грузов на открытом подвижном составе, закрутками и пломбами на дверях вагонов и контейнерах, и крышками цистерн. Также, приемщик поездов может осуществлять осмотр смотровой вышки во входной горловине парка приема, уделяя особое внимание осмотру вагонов с контейнерами, цистерн, и размещению и креплению грузов на открытом подвижном составе. В Автоматизированной системе коммерческого осмотра поездов и вагонов (АСКО ПВ) происходит автоматический контроль габаритов погрузки и подвижного состава, а также массы груза на вагоне. Осмотр состава выполняется с помощью телевизионной системы. Раньше, когда система автоматического контроля не была внедрена, оператор СТЦ проверял состав прибывающего поезда и передавал список номеров вагонов в АСУ СС. Если были обнаружены расхождения в данных, они передавались в СТЦ по запросу оператора. После того, как поезд останавливается, сигналисты, под руководством дежурного по станции, используют тормозные упоры и/или башмаки, чтобы закрепить состав поезда. Дежурный по станции вводит информацию в АСУ СС о номере и индексе поезда, времени прибытия, номере парка и пути приема. Локомотивная бригада, также под руководством дежурного по станции, отцепляет поездной локомотив и убирает его с пути приема поезда. После того, как поездной локомотив убран с пути приема, оператор ПТО закрывает состав с обеих сторон централизованными сигналами остановки по указанию дежурного по станции. Оператор ПТО сообщает работникам, занимающимся обработкой состава, что состав закрыт и готов к техническому обслуживанию и коммерческому осмотру. Пока состав закрыт централизованным ограждением, любые перемещения запрещены. Перевозочные документы отправляются в СТЦ и могут быть доставлены туда до момента остановки поезда на пути приема. В СТЦ проверяются перевозочные документы и сопоставляются с </w:t>
-      </w:r>
-      <w:commentRangeStart w:id="2"/>
+        <w:t xml:space="preserve">После получения информации о приближающемся поезде от поездного диспетчера, дежурный на станции готовит маршрут приема для поезда и передает информацию о его номере, времени прибытия, маршруте и характеристиках поезда (количество вагонов, длина, вес, наличие опасных грузов или животных) работникам, участвующим в обработке поезда. Иногда на станцию поступают дополнительные справки от </w:t>
+      </w:r>
+      <w:r>
+        <w:rPr>
+          <w:sz w:val="28"/>
+          <w:szCs w:val="28"/>
+          <w:lang w:val="ru-RU"/>
+        </w:rPr>
+        <w:t>вычислительного центра (ВЦ)</w:t>
+      </w:r>
+      <w:r>
+        <w:rPr>
+          <w:sz w:val="28"/>
+          <w:szCs w:val="28"/>
+          <w:lang w:val="ru-RU"/>
+        </w:rPr>
+        <w:t xml:space="preserve"> дороги о вагонах, требующих ремонта и о картотечных данных на вагоны в поезде. Если на станции нет возможности использовать телекоммуникационное оборудование, то эту информацию передают вручную. После того, как поезд прибывает на станцию, работники, ответственные за обработку состава, выходят на путь приема. Они выполняют несколько операций, включая закрепление поезда и его ограждение, проверку соответствия состава перевозочным документам и подготовку сортировочного листка, а также технический осмотр и ремонт вагонов, коммерческий осмотр и устранение коммерческих неисправностей. Работники принимают вагоны с номенклатурными и опасными грузами. Для выявления технических неисправностей вагонов используются различные средства диагностики, такие как ДИСК-БКВ-Ц и ПОНАБ. Если обнаруживаются неисправности, информация передается оператору </w:t>
+      </w:r>
+      <w:r>
+        <w:rPr>
+          <w:sz w:val="28"/>
+          <w:szCs w:val="28"/>
+          <w:lang w:val="ru-RU"/>
+        </w:rPr>
+        <w:t>парка технического обслуживания (ПТО)</w:t>
+      </w:r>
+      <w:r>
+        <w:rPr>
+          <w:sz w:val="28"/>
+          <w:szCs w:val="28"/>
+          <w:lang w:val="ru-RU"/>
+        </w:rPr>
+        <w:t xml:space="preserve"> парка приема. До прибытия поезда, рабочие, ответственные за осмотр и ремонт вагонов, размещаются на предварительно установленных местах, соответствующих технологическому процессу на данной станции. Они наблюдают за прибывающим поездом во время его движения и сообщают об обнаруженных неисправностях оператору ПТО, который передает данные группам осмотрщиков для тщательного осмотра после остановки поезда. Перед прибытием поезда, рабочие, ответственные за прием поездов, выходят на путь приема и встречают поезд в установленных местах, соответствующих технологическому процессу коммерческого осмотра вагонов. Во время движения поезда они наблюдают за состоянием вагонов, включая люки, двери и кузова, а также за размещением и креплением грузов на открытом подвижном составе, закрутками и пломбами на дверях вагонов и контейнерах, и крышками цистерн. Также, приемщик поездов может осуществлять осмотр смотровой вышки во входной горловине парка приема, уделяя особое внимание осмотру вагонов с контейнерами, цистерн, и размещению и креплению грузов на открытом подвижном составе. В Автоматизированной системе коммерческого осмотра поездов и вагонов (АСКО ПВ) происходит автоматический контроль габаритов погрузки и подвижного состава, а также массы груза на вагоне. Осмотр состава выполняется с помощью телевизионной системы. Раньше, когда система автоматического контроля не была внедрена, оператор </w:t>
+      </w:r>
+      <w:r>
+        <w:rPr>
+          <w:sz w:val="28"/>
+          <w:szCs w:val="28"/>
+          <w:lang w:val="ru-RU"/>
+        </w:rPr>
+        <w:t>станционного технологического центра (СТЦ)</w:t>
+      </w:r>
+      <w:r>
+        <w:rPr>
+          <w:sz w:val="28"/>
+          <w:szCs w:val="28"/>
+          <w:lang w:val="ru-RU"/>
+        </w:rPr>
+        <w:t xml:space="preserve"> проверял состав прибывающего поезда и передавал список номеров вагонов в АСУ СС. Если были обнаружены расхождения в данных, они передавались в СТЦ по запросу оператора. После того, как поезд останавливается, сигналисты, под руководством дежурного по станции, используют тормозные упоры и/или башмаки, чтобы закрепить состав поезда. Дежурный по станции вводит информацию в АСУ СС о номере и индексе поезда, времени прибытия, номере парка и пути приема. Локомотивная бригада, также под руководством дежурного по станции, отцепляет поездной локомотив и убирает его с пути приема поезда. После того, как поездной локомотив убран с пути приема, оператор ПТО закрывает состав с обеих сторон централизованными сигналами остановки по указанию дежурного по станции. Оператор ПТО сообщает работникам, занимающимся обработкой состава, что состав закрыт и готов к техническому обслуживанию и коммерческому осмотру. Пока состав закрыт централизованным ограждением, любые перемещения запрещены. Перевозочные документы отправляются в СТЦ и могут быть доставлены туда до момента остановки поезда на пути приема. В СТЦ проверяются перевозочные документы и сопоставляются с </w:t>
+      </w:r>
+      <w:r>
+        <w:rPr>
+          <w:b w:val="false"/>
+          <w:bCs w:val="false"/>
+          <w:sz w:val="28"/>
+          <w:szCs w:val="28"/>
+          <w:lang w:val="ru-RU"/>
+        </w:rPr>
+        <w:t>телеграмм</w:t>
+      </w:r>
+      <w:r>
+        <w:rPr>
+          <w:b w:val="false"/>
+          <w:bCs w:val="false"/>
+          <w:sz w:val="28"/>
+          <w:szCs w:val="28"/>
+          <w:lang w:val="ru-RU"/>
+        </w:rPr>
+        <w:t>ой</w:t>
+      </w:r>
+      <w:r>
+        <w:rPr>
+          <w:b w:val="false"/>
+          <w:bCs w:val="false"/>
+          <w:sz w:val="28"/>
+          <w:szCs w:val="28"/>
+          <w:lang w:val="ru-RU"/>
+        </w:rPr>
+        <w:t>-натурного листа грузового поезда</w:t>
+      </w:r>
+      <w:r>
+        <w:rPr>
+          <w:sz w:val="28"/>
+          <w:szCs w:val="28"/>
+          <w:lang w:val="ru-RU"/>
+        </w:rPr>
+        <w:t xml:space="preserve"> </w:t>
+      </w:r>
+      <w:r>
+        <w:rPr>
+          <w:sz w:val="28"/>
+          <w:szCs w:val="28"/>
+          <w:lang w:val="ru-RU"/>
+        </w:rPr>
+        <w:t>(</w:t>
+      </w:r>
       <w:r>
         <w:rPr>
           <w:sz w:val="28"/>
@@ -1418,18 +1439,109 @@
           <w:szCs w:val="28"/>
           <w:lang w:val="ru-RU"/>
         </w:rPr>
-      </w:r>
-      <w:commentRangeEnd w:id="2"/>
-      <w:r>
-        <w:commentReference w:id="2"/>
-      </w:r>
-      <w:r>
-        <w:rPr>
-          <w:sz w:val="28"/>
-          <w:szCs w:val="28"/>
-          <w:lang w:val="ru-RU"/>
-        </w:rPr>
-        <w:t xml:space="preserve">. Если возникают расхождения, ТГНЛ корректируется, а в АСУ СС вводится соответствующее сообщение. Если ТГНЛ не была передана на прибывающий поезд, оператор СТЦ составляет натурный лист для этого поезда на основе контрольной проверки состава и перевозочных документов, который затем вводится в АСУ СС. Когда поезд, включающий транспортер, прибывает в парк приема, оператор СТЦ проверяет наличие перевозочных документов, включая пересылочную ведомость формы ГУ-27СП и акт о приемке транспортера, а также убеждается, что на транспортере нет неприкрепленных деталей. Если акт о приемке транспортера отсутствует, оператор СТЦ информирует ДСЦ о ситуации и оформляет акт общей формы ГУ-23 (ГУ-23ВЦ), после чего направляет транспортер на выделенный путь сортировочного парка. Перевозочные документы размещаются в ячейки шкафа для документов в соответствии с назначением плана формирования поездов. После того, как информация о перевозочных документах прибывшего состава обработана в АСУ СС, автоматически создается предварительный сортировочный листок (ПСЛ) для роспуска состава. Осмотрщики и слесари по ремонту вагонов, объединенные в соответствующее число групп согласно технологическому процессу работы пункта технического обслуживания вагонов на данной станции, осуществляют техническое обслуживание и подготовку составов к роспуску. При проведении технического осмотра вагонов определяются: Вагоны, требующие обязательного ремонта на путях МПРВ или специальных путях сортировочного парка. Вагоны, ремонт которых может быть выполнен на путях отправочного парка во время обработки состава перед отправлением. На вагонах, которые требуют ремонта, проводится меловая разметка с указанием номера вагона, стороны и кода технических неисправностей. Работник ПТО выписывает уведомление формы ВУ-23М на вагоны, требующие ремонта, и передает его оператору СТЦ для корректировки сортировочного листка. На вагонах с техническими неисправностями, которые могут угрожать безопасности, осмотрщики вагонов наносят меловую разметку с указанием требуемых мер безопасности. Оператор ПТО парка приема немедленно сообщает об этом ДСП Г и ДСП и указывает требуемые меры безопасности в уведомлении формы ВУ-23М. Оператор СТЦ проставляет необходимые отметки в ПСЛ и вводит корректировки в АСУ СС.     </w:t>
+        <w:t>)</w:t>
+      </w:r>
+      <w:r>
+        <w:rPr>
+          <w:sz w:val="28"/>
+          <w:szCs w:val="28"/>
+          <w:lang w:val="ru-RU"/>
+        </w:rPr>
+        <w:t xml:space="preserve">. Если возникают расхождения, ТГНЛ корректируется, а в АСУ СС вводится соответствующее сообщение. Если ТГНЛ не была передана на прибывающий поезд, оператор СТЦ составляет натурный лист для этого поезда на основе контрольной проверки состава и перевозочных документов, который затем вводится в АСУ СС. Когда поезд, включающий транспортер, прибывает в парк приема, оператор СТЦ проверяет наличие перевозочных документов, включая пересылочную ведомость формы ГУ-27СП и акт о приемке транспортера, а также убеждается, что на транспортере нет неприкрепленных деталей. Если акт о приемке транспортера отсутствует, оператор СТЦ информирует ДСЦ о ситуации и оформляет акт общей формы ГУ-23 (ГУ-23ВЦ), после чего направляет транспортер на выделенный путь сортировочного парка. Перевозочные документы размещаются в ячейки шкафа для документов в соответствии с назначением плана формирования поездов. После того, как информация о перевозочных документах прибывшего состава обработана в АСУ СС, автоматически создается предварительный сортировочный листок (ПСЛ) для роспуска состава. Осмотрщики и слесари по ремонту вагонов, объединенные в соответствующее число групп согласно технологическому процессу работы пункта технического обслуживания вагонов на данной станции, осуществляют техническое обслуживание и подготовку составов к роспуску. При проведении технического осмотра вагонов определяются: Вагоны, требующие обязательного ремонта на путях </w:t>
+      </w:r>
+      <w:r>
+        <w:rPr>
+          <w:b w:val="false"/>
+          <w:bCs w:val="false"/>
+          <w:sz w:val="28"/>
+          <w:szCs w:val="28"/>
+          <w:lang w:val="ru-RU"/>
+        </w:rPr>
+        <w:t>м</w:t>
+      </w:r>
+      <w:r>
+        <w:rPr>
+          <w:b w:val="false"/>
+          <w:bCs w:val="false"/>
+          <w:sz w:val="28"/>
+          <w:szCs w:val="28"/>
+          <w:lang w:val="ru-RU"/>
+        </w:rPr>
+        <w:t>еханизированны</w:t>
+      </w:r>
+      <w:r>
+        <w:rPr>
+          <w:b w:val="false"/>
+          <w:bCs w:val="false"/>
+          <w:sz w:val="28"/>
+          <w:szCs w:val="28"/>
+          <w:lang w:val="ru-RU"/>
+        </w:rPr>
+        <w:t>х</w:t>
+      </w:r>
+      <w:r>
+        <w:rPr>
+          <w:b w:val="false"/>
+          <w:bCs w:val="false"/>
+          <w:sz w:val="28"/>
+          <w:szCs w:val="28"/>
+          <w:lang w:val="ru-RU"/>
+        </w:rPr>
+        <w:t xml:space="preserve"> пункт</w:t>
+      </w:r>
+      <w:r>
+        <w:rPr>
+          <w:b w:val="false"/>
+          <w:bCs w:val="false"/>
+          <w:sz w:val="28"/>
+          <w:szCs w:val="28"/>
+          <w:lang w:val="ru-RU"/>
+        </w:rPr>
+        <w:t>ов</w:t>
+      </w:r>
+      <w:r>
+        <w:rPr>
+          <w:b w:val="false"/>
+          <w:bCs w:val="false"/>
+          <w:sz w:val="28"/>
+          <w:szCs w:val="28"/>
+          <w:lang w:val="ru-RU"/>
+        </w:rPr>
+        <w:t xml:space="preserve"> текущего отцепочного ремонта вагонов </w:t>
+      </w:r>
+      <w:r>
+        <w:rPr>
+          <w:b w:val="false"/>
+          <w:bCs w:val="false"/>
+          <w:sz w:val="28"/>
+          <w:szCs w:val="28"/>
+          <w:lang w:val="ru-RU"/>
+        </w:rPr>
+        <w:t>(</w:t>
+      </w:r>
+      <w:r>
+        <w:rPr>
+          <w:sz w:val="28"/>
+          <w:szCs w:val="28"/>
+          <w:lang w:val="ru-RU"/>
+        </w:rPr>
+        <w:t>МПРВ</w:t>
+      </w:r>
+      <w:r>
+        <w:rPr>
+          <w:sz w:val="28"/>
+          <w:szCs w:val="28"/>
+          <w:lang w:val="ru-RU"/>
+        </w:rPr>
+        <w:t>)</w:t>
+      </w:r>
+      <w:r>
+        <w:rPr>
+          <w:sz w:val="28"/>
+          <w:szCs w:val="28"/>
+          <w:lang w:val="ru-RU"/>
+        </w:rPr>
+        <w:t xml:space="preserve"> или специальных путях сортировочного парка. Вагоны, ремонт которых может быть выполнен на путях отправочного парка во время обработки состава перед отправлением. На вагонах, которые требуют ремонта, проводится меловая разметка с указанием номера вагона, стороны и кода технических неисправностей. Работник ПТО выписывает уведомление формы ВУ-23М на вагоны, требующие ремонта, и передает его оператору СТЦ для корректировки сортировочного листка. На вагонах с техническими неисправностями, которые могут угрожать безопасности, осмотрщики вагонов наносят меловую разметку с указанием требуемых мер безопасности. Оператор ПТО парка приема немедленно сообщает об этом ДСП Г и ДСП и указывает требуемые меры безопасности в уведомлении формы ВУ-23М. Оператор СТЦ проставляет необходимые отметки в ПСЛ и вводит корректировки в АСУ СС.     </w:t>
       </w:r>
     </w:p>
     <w:p>
@@ -1595,7 +1707,7 @@
         </w:rPr>
         <w:t xml:space="preserve">Подготовка составов и отправление поездов. На мониторе АРМа дежурного по парку отправления отображаются процедуры выезда маневрового локомотива и заезда поездного локомотива под состав с указанием номеров пути и локомотивов. В электронном журнале регистрируется время выполнения операции. Процедура закрепления состава контролируется логически, звуковой сигнал на АРМе ДСП указывает на нарушение последовательности выполнения процедур технологических операций подготовки и отправления составов, а также регистрируются в электронном журнале. Информация о выполнении технологических операций и подготовке к отправлению составов передается в ИПУ СС системой автоматизированного управления. Комплексная система автоматизированного управления, предназначенная для сортировочных станций сетевого и регионального значения, обеспечивает расформирование составов с одного или двух путей роспуска одновременно, сохраняет целостность вагонов и грузов при движении составов и отцепов по всему маршруту следования, за исключением вагонов, которые не разрешены к самостоятельному роспуску с горки. Система обеспечивает скорость роспуска от 0,8 до 2,5 м/с на СГ большой и средней мощности при одиночных вагонах и от 0,5 до 1,5 м/с на СГ с вероятностью неразделения отцепов на спускной части горки не более 0,002. Скорость соударения вагонов на сортировочном пути не должна превышать </w:t>
       </w:r>
-      <w:commentRangeStart w:id="3"/>
+      <w:commentRangeStart w:id="0"/>
       <w:r>
         <w:rPr>
           <w:sz w:val="28"/>
@@ -1611,9 +1723,9 @@
           <w:lang w:val="ru-RU"/>
         </w:rPr>
       </w:r>
-      <w:commentRangeEnd w:id="3"/>
-      <w:r>
-        <w:commentReference w:id="3"/>
+      <w:commentRangeEnd w:id="0"/>
+      <w:r>
+        <w:commentReference w:id="0"/>
       </w:r>
       <w:r>
         <w:rPr>
@@ -1624,12 +1736,8 @@
         <w:t>м/с. Вероятность обеспечения установленной скорости соударения должна быть не менее 0,9. Система автоматизации гарантирует заполнение сортировочного пути в пределах зоны действия не менее чем на 80%. Предельное отклонение допустимой скорости соударения с вагонами на сортировочном пути не должно превышать 0,5 м/с. В</w:t>
       </w:r>
       <w:r>
-        <w:rPr>
-          <w:sz w:val="28"/>
-          <w:szCs w:val="28"/>
-          <w:lang w:val="ru-RU"/>
-        </w:rPr>
-        <w:commentReference w:id="4"/>
+        <w:rPr/>
+        <w:commentReference w:id="1"/>
       </w:r>
       <w:r>
         <w:rPr>
@@ -1878,7 +1986,7 @@
         </w:rPr>
         <w:t xml:space="preserve">Системы автоматического регулирования скорости (АРС) обеспечивают безопасную скорость для свободно скатывающихся вагонов, предотвращая их нагон на спускной части горки и обеспечивая плавное торможение отцепов до заданной скорости. Система АРС регулирует торможение таким образом, чтобы достичь заданной скорости, используя адаптивное внутрисистемное регулирование. Торможение отцепов происходит постепенно, чтобы избежать резкого падения скорости, и определение дальности пробега отцепа основывается на свободной части пути, длине движущихся впереди отцепов и динамике движения. Управление каждой тормозной позицией осуществляется системной адаптацией параметров замедлителей и динамических характеристик торможения отцепов на базе банка нормативных и статистических параметров. Управляющие воздействия на замедлители ограничены величиной допустимого усилия нажатия и величиной интенсивности торможения не более 4 м/с2.     </w:t>
       </w:r>
-      <w:commentRangeStart w:id="5"/>
+      <w:commentRangeStart w:id="2"/>
       <w:r>
         <w:rPr>
           <w:sz w:val="28"/>
@@ -1894,9 +2002,9 @@
           <w:lang w:val="ru-RU"/>
         </w:rPr>
       </w:r>
-      <w:commentRangeEnd w:id="5"/>
-      <w:r>
-        <w:commentReference w:id="5"/>
+      <w:commentRangeEnd w:id="2"/>
+      <w:r>
+        <w:commentReference w:id="2"/>
       </w:r>
       <w:r>
         <w:rPr>
@@ -2430,83 +2538,31 @@
           <w:szCs w:val="28"/>
           <w:lang w:val="ru-RU"/>
         </w:rPr>
-        <w:t xml:space="preserve"> ТП) используются для торможения </w:t>
-      </w:r>
-      <w:commentRangeStart w:id="6"/>
-      <w:r>
-        <w:rPr>
-          <w:sz w:val="28"/>
-          <w:szCs w:val="28"/>
-          <w:lang w:val="ru-RU"/>
-        </w:rPr>
-        <w:t>свободно ск</w:t>
-      </w:r>
-      <w:r>
-        <w:rPr>
-          <w:sz w:val="28"/>
-          <w:szCs w:val="28"/>
-          <w:lang w:val="ru-RU"/>
-        </w:rPr>
-        <w:t>атывающихся</w:t>
-      </w:r>
-      <w:r>
-        <w:rPr>
-          <w:sz w:val="28"/>
-          <w:szCs w:val="28"/>
-          <w:lang w:val="ru-RU"/>
-        </w:rPr>
-        <w:t xml:space="preserve"> отцепо</w:t>
-      </w:r>
-      <w:r>
-        <w:rPr>
-          <w:sz w:val="28"/>
-          <w:szCs w:val="28"/>
-          <w:lang w:val="ru-RU"/>
-        </w:rPr>
-        <w:t>в</w:t>
-      </w:r>
-      <w:r>
-        <w:rPr>
-          <w:sz w:val="28"/>
-          <w:szCs w:val="28"/>
-          <w:lang w:val="ru-RU"/>
-        </w:rPr>
-      </w:r>
-      <w:commentRangeEnd w:id="6"/>
-      <w:r>
-        <w:commentReference w:id="6"/>
-      </w:r>
-      <w:r>
-        <w:rPr>
-          <w:sz w:val="28"/>
-          <w:szCs w:val="28"/>
-          <w:lang w:val="ru-RU"/>
-        </w:rPr>
-        <w:t xml:space="preserve">, чтобы предотвратить смещение других отцепов, которые следуют по заданному маршруту на пути сортировочного парка. Торможение должно обеспечивать определенный временной интервал между </w:t>
-      </w:r>
-      <w:r>
-        <w:rPr>
-          <w:sz w:val="28"/>
-          <w:szCs w:val="28"/>
-          <w:lang w:val="ru-RU"/>
-        </w:rPr>
-        <w:t xml:space="preserve">скатывающихся </w:t>
-      </w:r>
-      <w:r>
-        <w:rPr>
-          <w:sz w:val="28"/>
-          <w:szCs w:val="28"/>
-          <w:lang w:val="ru-RU"/>
-        </w:rPr>
-        <w:commentReference w:id="7"/>
-      </w:r>
-      <w:r>
-        <w:rPr>
-          <w:sz w:val="28"/>
-          <w:szCs w:val="28"/>
-          <w:lang w:val="ru-RU"/>
-        </w:rPr>
-        <w:t>отцепов</w:t>
+        <w:t xml:space="preserve"> ТП) используются для торможения свободно скатывающихся отцепов, чтобы предотвратить смещение других отцепов, которые следуют по заданному маршруту на пути сортировочного парка. Торможение должно обеспечивать определенный временной интервал между скатывающи</w:t>
+      </w:r>
+      <w:r>
+        <w:rPr>
+          <w:sz w:val="28"/>
+          <w:szCs w:val="28"/>
+          <w:lang w:val="ru-RU"/>
+        </w:rPr>
+        <w:t>мися</w:t>
+      </w:r>
+      <w:r>
+        <w:rPr>
+          <w:sz w:val="28"/>
+          <w:szCs w:val="28"/>
+          <w:lang w:val="ru-RU"/>
+        </w:rPr>
+        <w:t xml:space="preserve"> отцеп</w:t>
+      </w:r>
+      <w:r>
+        <w:rPr>
+          <w:sz w:val="28"/>
+          <w:szCs w:val="28"/>
+          <w:lang w:val="ru-RU"/>
+        </w:rPr>
+        <w:t>ами</w:t>
       </w:r>
       <w:r>
         <w:rPr>
@@ -2666,35 +2722,7 @@
           <w:szCs w:val="28"/>
           <w:lang w:val="ru-RU"/>
         </w:rPr>
-        <w:t>РИСУНОК 7. ВЗПГ (</w:t>
-      </w:r>
-      <w:commentRangeStart w:id="8"/>
-      <w:r>
-        <w:rPr>
-          <w:sz w:val="28"/>
-          <w:szCs w:val="28"/>
-          <w:lang w:val="ru-RU"/>
-        </w:rPr>
-        <w:t>Я НАЙДУ КАРТИНКИ ЛУЧШЕ</w:t>
-      </w:r>
-      <w:r>
-        <w:rPr>
-          <w:sz w:val="28"/>
-          <w:szCs w:val="28"/>
-          <w:lang w:val="ru-RU"/>
-        </w:rPr>
-      </w:r>
-      <w:commentRangeEnd w:id="8"/>
-      <w:r>
-        <w:commentReference w:id="8"/>
-      </w:r>
-      <w:r>
-        <w:rPr>
-          <w:sz w:val="28"/>
-          <w:szCs w:val="28"/>
-          <w:lang w:val="ru-RU"/>
-        </w:rPr>
-        <w:t>)</w:t>
+        <w:t>РИСУНОК 7. ВЗПГ (Я НАЙДУ КАРТИНКИ ЛУЧШЕ)</w:t>
       </w:r>
     </w:p>
     <w:p>
@@ -4020,6 +4048,51 @@
       <w:pPr>
         <w:pStyle w:val="Standard"/>
         <w:spacing w:lineRule="auto" w:line="360"/>
+        <w:jc w:val="both"/>
+        <w:rPr>
+          <w:sz w:val="28"/>
+          <w:szCs w:val="28"/>
+          <w:lang w:val="ru-RU"/>
+        </w:rPr>
+      </w:pPr>
+      <w:r>
+        <w:rPr/>
+      </w:r>
+    </w:p>
+    <w:p>
+      <w:pPr>
+        <w:pStyle w:val="Standard"/>
+        <w:spacing w:lineRule="auto" w:line="360"/>
+        <w:jc w:val="both"/>
+        <w:rPr>
+          <w:sz w:val="28"/>
+          <w:szCs w:val="28"/>
+          <w:lang w:val="ru-RU"/>
+        </w:rPr>
+      </w:pPr>
+      <w:r>
+        <w:rPr/>
+      </w:r>
+    </w:p>
+    <w:p>
+      <w:pPr>
+        <w:pStyle w:val="Standard"/>
+        <w:spacing w:lineRule="auto" w:line="360"/>
+        <w:jc w:val="both"/>
+        <w:rPr>
+          <w:sz w:val="28"/>
+          <w:szCs w:val="28"/>
+          <w:lang w:val="ru-RU"/>
+        </w:rPr>
+      </w:pPr>
+      <w:r>
+        <w:rPr/>
+      </w:r>
+    </w:p>
+    <w:p>
+      <w:pPr>
+        <w:pStyle w:val="Standard"/>
+        <w:spacing w:lineRule="auto" w:line="360"/>
         <w:jc w:val="center"/>
         <w:rPr>
           <w:sz w:val="28"/>
@@ -4349,7 +4422,7 @@
           <w:p>
             <w:pPr>
               <w:pStyle w:val="Standard"/>
-              <w:widowControl/>
+              <w:widowControl w:val="false"/>
               <w:suppressAutoHyphens w:val="true"/>
               <w:spacing w:lineRule="auto" w:line="360" w:before="0" w:after="0"/>
               <w:jc w:val="center"/>
@@ -4381,7 +4454,7 @@
           <w:p>
             <w:pPr>
               <w:pStyle w:val="Standard"/>
-              <w:widowControl/>
+              <w:widowControl w:val="false"/>
               <w:suppressAutoHyphens w:val="true"/>
               <w:spacing w:lineRule="auto" w:line="360" w:before="0" w:after="0"/>
               <w:jc w:val="center"/>
@@ -4416,7 +4489,7 @@
           <w:p>
             <w:pPr>
               <w:pStyle w:val="Standard"/>
-              <w:widowControl/>
+              <w:widowControl w:val="false"/>
               <w:suppressAutoHyphens w:val="true"/>
               <w:spacing w:lineRule="auto" w:line="360" w:before="0" w:after="0"/>
               <w:jc w:val="center"/>
@@ -4429,11 +4502,9 @@
             </w:pPr>
             <w:r>
               <w:rPr>
-                <w:rFonts w:eastAsia="Noto Serif CJK SC" w:cs="Lohit Devanagari"/>
-                <w:kern w:val="2"/>
-                <w:sz w:val="24"/>
-                <w:szCs w:val="24"/>
-                <w:lang w:val="en-US" w:eastAsia="zh-CN" w:bidi="hi-IN"/>
+                <w:sz w:val="28"/>
+                <w:szCs w:val="28"/>
+                <w:lang w:val="ru-RU"/>
               </w:rPr>
             </w:r>
           </w:p>
@@ -4446,7 +4517,7 @@
           <w:p>
             <w:pPr>
               <w:pStyle w:val="Standard"/>
-              <w:widowControl/>
+              <w:widowControl w:val="false"/>
               <w:suppressAutoHyphens w:val="true"/>
               <w:spacing w:lineRule="auto" w:line="360" w:before="0" w:after="0"/>
               <w:jc w:val="center"/>
@@ -4477,7 +4548,7 @@
           <w:p>
             <w:pPr>
               <w:pStyle w:val="Standard"/>
-              <w:widowControl/>
+              <w:widowControl w:val="false"/>
               <w:suppressAutoHyphens w:val="true"/>
               <w:spacing w:lineRule="auto" w:line="360" w:before="0" w:after="0"/>
               <w:jc w:val="center"/>
@@ -4511,7 +4582,7 @@
           <w:p>
             <w:pPr>
               <w:pStyle w:val="Standard"/>
-              <w:widowControl/>
+              <w:widowControl w:val="false"/>
               <w:suppressAutoHyphens w:val="true"/>
               <w:spacing w:lineRule="auto" w:line="360" w:before="0" w:after="0"/>
               <w:jc w:val="left"/>
@@ -4546,7 +4617,7 @@
           <w:p>
             <w:pPr>
               <w:pStyle w:val="Standard"/>
-              <w:widowControl/>
+              <w:widowControl w:val="false"/>
               <w:numPr>
                 <w:ilvl w:val="0"/>
                 <w:numId w:val="2"/>
@@ -4575,7 +4646,7 @@
           <w:p>
             <w:pPr>
               <w:pStyle w:val="Standard"/>
-              <w:widowControl/>
+              <w:widowControl w:val="false"/>
               <w:numPr>
                 <w:ilvl w:val="0"/>
                 <w:numId w:val="2"/>
@@ -4604,7 +4675,7 @@
           <w:p>
             <w:pPr>
               <w:pStyle w:val="Standard"/>
-              <w:widowControl/>
+              <w:widowControl w:val="false"/>
               <w:numPr>
                 <w:ilvl w:val="0"/>
                 <w:numId w:val="2"/>
@@ -4640,7 +4711,7 @@
           <w:p>
             <w:pPr>
               <w:pStyle w:val="Standard"/>
-              <w:widowControl/>
+              <w:widowControl w:val="false"/>
               <w:suppressAutoHyphens w:val="true"/>
               <w:spacing w:lineRule="auto" w:line="360" w:before="0" w:after="0"/>
               <w:jc w:val="center"/>
@@ -4653,18 +4724,16 @@
             </w:pPr>
             <w:r>
               <w:rPr>
-                <w:rFonts w:eastAsia="Noto Serif CJK SC" w:cs="Lohit Devanagari"/>
-                <w:kern w:val="2"/>
-                <w:sz w:val="24"/>
-                <w:szCs w:val="24"/>
-                <w:lang w:val="en-US" w:eastAsia="zh-CN" w:bidi="hi-IN"/>
+                <w:sz w:val="28"/>
+                <w:szCs w:val="28"/>
+                <w:lang w:val="ru-RU"/>
               </w:rPr>
             </w:r>
           </w:p>
           <w:p>
             <w:pPr>
               <w:pStyle w:val="Standard"/>
-              <w:widowControl/>
+              <w:widowControl w:val="false"/>
               <w:suppressAutoHyphens w:val="true"/>
               <w:spacing w:lineRule="auto" w:line="360" w:before="0" w:after="0"/>
               <w:jc w:val="center"/>
@@ -4689,7 +4758,7 @@
           <w:p>
             <w:pPr>
               <w:pStyle w:val="Standard"/>
-              <w:widowControl/>
+              <w:widowControl w:val="false"/>
               <w:suppressAutoHyphens w:val="true"/>
               <w:spacing w:lineRule="auto" w:line="360" w:before="0" w:after="0"/>
               <w:jc w:val="center"/>
@@ -4714,7 +4783,7 @@
           <w:p>
             <w:pPr>
               <w:pStyle w:val="Standard"/>
-              <w:widowControl/>
+              <w:widowControl w:val="false"/>
               <w:suppressAutoHyphens w:val="true"/>
               <w:spacing w:lineRule="auto" w:line="360" w:before="0" w:after="0"/>
               <w:jc w:val="center"/>
@@ -4748,7 +4817,7 @@
           <w:p>
             <w:pPr>
               <w:pStyle w:val="Standard"/>
-              <w:widowControl/>
+              <w:widowControl w:val="false"/>
               <w:suppressAutoHyphens w:val="true"/>
               <w:spacing w:lineRule="auto" w:line="360" w:before="0" w:after="0"/>
               <w:jc w:val="center"/>
@@ -4780,7 +4849,7 @@
           <w:p>
             <w:pPr>
               <w:pStyle w:val="Standard"/>
-              <w:widowControl/>
+              <w:widowControl w:val="false"/>
               <w:suppressAutoHyphens w:val="true"/>
               <w:spacing w:lineRule="auto" w:line="360" w:before="0" w:after="0"/>
               <w:jc w:val="center"/>
@@ -4814,7 +4883,7 @@
           <w:p>
             <w:pPr>
               <w:pStyle w:val="Standard"/>
-              <w:widowControl/>
+              <w:widowControl w:val="false"/>
               <w:suppressAutoHyphens w:val="true"/>
               <w:spacing w:lineRule="auto" w:line="360" w:before="0" w:after="0"/>
               <w:jc w:val="center"/>
@@ -4846,7 +4915,7 @@
           <w:p>
             <w:pPr>
               <w:pStyle w:val="Standard"/>
-              <w:widowControl/>
+              <w:widowControl w:val="false"/>
               <w:suppressAutoHyphens w:val="true"/>
               <w:spacing w:lineRule="auto" w:line="360" w:before="0" w:after="0"/>
               <w:jc w:val="center"/>
@@ -4900,7 +4969,7 @@
           <w:p>
             <w:pPr>
               <w:pStyle w:val="Standard"/>
-              <w:widowControl/>
+              <w:widowControl w:val="false"/>
               <w:suppressAutoHyphens w:val="true"/>
               <w:spacing w:lineRule="auto" w:line="360" w:before="0" w:after="0"/>
               <w:jc w:val="center"/>
@@ -4931,7 +5000,7 @@
           <w:p>
             <w:pPr>
               <w:pStyle w:val="Standard"/>
-              <w:widowControl/>
+              <w:widowControl w:val="false"/>
               <w:suppressAutoHyphens w:val="true"/>
               <w:spacing w:lineRule="auto" w:line="360" w:before="0" w:after="0"/>
               <w:jc w:val="center"/>
@@ -4962,7 +5031,7 @@
           <w:p>
             <w:pPr>
               <w:pStyle w:val="Standard"/>
-              <w:widowControl/>
+              <w:widowControl w:val="false"/>
               <w:suppressAutoHyphens w:val="true"/>
               <w:spacing w:lineRule="auto" w:line="360" w:before="0" w:after="0"/>
               <w:jc w:val="center"/>
@@ -4996,7 +5065,7 @@
           <w:p>
             <w:pPr>
               <w:pStyle w:val="Standard"/>
-              <w:widowControl/>
+              <w:widowControl w:val="false"/>
               <w:suppressAutoHyphens w:val="true"/>
               <w:spacing w:lineRule="auto" w:line="360" w:before="0" w:after="0"/>
               <w:jc w:val="center"/>
@@ -5028,7 +5097,7 @@
           <w:p>
             <w:pPr>
               <w:pStyle w:val="Standard"/>
-              <w:widowControl/>
+              <w:widowControl w:val="false"/>
               <w:suppressAutoHyphens w:val="true"/>
               <w:spacing w:lineRule="auto" w:line="360" w:before="0" w:after="0"/>
               <w:jc w:val="center"/>
@@ -5071,7 +5140,7 @@
           <w:p>
             <w:pPr>
               <w:pStyle w:val="Standard"/>
-              <w:widowControl/>
+              <w:widowControl w:val="false"/>
               <w:suppressAutoHyphens w:val="true"/>
               <w:spacing w:lineRule="auto" w:line="360" w:before="0" w:after="0"/>
               <w:jc w:val="both"/>
@@ -5084,11 +5153,9 @@
             </w:pPr>
             <w:r>
               <w:rPr>
-                <w:rFonts w:eastAsia="Noto Serif CJK SC" w:cs="Lohit Devanagari"/>
-                <w:kern w:val="2"/>
-                <w:sz w:val="24"/>
-                <w:szCs w:val="24"/>
-                <w:lang w:val="en-US" w:eastAsia="zh-CN" w:bidi="hi-IN"/>
+                <w:sz w:val="28"/>
+                <w:szCs w:val="28"/>
+                <w:lang w:val="ru-RU"/>
               </w:rPr>
             </w:r>
           </w:p>
@@ -5101,7 +5168,7 @@
           <w:p>
             <w:pPr>
               <w:pStyle w:val="Standard"/>
-              <w:widowControl/>
+              <w:widowControl w:val="false"/>
               <w:suppressAutoHyphens w:val="true"/>
               <w:spacing w:lineRule="auto" w:line="360" w:before="0" w:after="0"/>
               <w:jc w:val="both"/>
@@ -5114,11 +5181,9 @@
             </w:pPr>
             <w:r>
               <w:rPr>
-                <w:rFonts w:eastAsia="Noto Serif CJK SC" w:cs="Lohit Devanagari"/>
-                <w:kern w:val="2"/>
-                <w:sz w:val="24"/>
-                <w:szCs w:val="24"/>
-                <w:lang w:val="en-US" w:eastAsia="zh-CN" w:bidi="hi-IN"/>
+                <w:sz w:val="28"/>
+                <w:szCs w:val="28"/>
+                <w:lang w:val="ru-RU"/>
               </w:rPr>
             </w:r>
           </w:p>
@@ -5131,7 +5196,7 @@
           <w:p>
             <w:pPr>
               <w:pStyle w:val="Standard"/>
-              <w:widowControl/>
+              <w:widowControl w:val="false"/>
               <w:suppressAutoHyphens w:val="true"/>
               <w:spacing w:lineRule="auto" w:line="360" w:before="0" w:after="0"/>
               <w:jc w:val="both"/>
@@ -5144,11 +5209,9 @@
             </w:pPr>
             <w:r>
               <w:rPr>
-                <w:rFonts w:eastAsia="Noto Serif CJK SC" w:cs="Lohit Devanagari"/>
-                <w:kern w:val="2"/>
-                <w:sz w:val="24"/>
-                <w:szCs w:val="24"/>
-                <w:lang w:val="en-US" w:eastAsia="zh-CN" w:bidi="hi-IN"/>
+                <w:sz w:val="28"/>
+                <w:szCs w:val="28"/>
+                <w:lang w:val="ru-RU"/>
               </w:rPr>
             </w:r>
           </w:p>
@@ -6108,26 +6171,26 @@
         <w:tblLook w:val="04a0" w:noHBand="0" w:noVBand="1" w:firstColumn="1" w:lastRow="0" w:lastColumn="0" w:firstRow="1"/>
       </w:tblPr>
       <w:tblGrid>
-        <w:gridCol w:w="1664"/>
-        <w:gridCol w:w="1613"/>
+        <w:gridCol w:w="1663"/>
+        <w:gridCol w:w="1614"/>
         <w:gridCol w:w="1262"/>
         <w:gridCol w:w="1273"/>
         <w:gridCol w:w="1272"/>
-        <w:gridCol w:w="1272"/>
-        <w:gridCol w:w="1271"/>
+        <w:gridCol w:w="1273"/>
+        <w:gridCol w:w="1270"/>
       </w:tblGrid>
       <w:tr>
         <w:trPr/>
         <w:tc>
           <w:tcPr>
-            <w:tcW w:w="1664" w:type="dxa"/>
+            <w:tcW w:w="1663" w:type="dxa"/>
             <w:vMerge w:val="restart"/>
             <w:tcBorders/>
           </w:tcPr>
           <w:p>
             <w:pPr>
               <w:pStyle w:val="Standard"/>
-              <w:widowControl/>
+              <w:widowControl w:val="false"/>
               <w:suppressAutoHyphens w:val="true"/>
               <w:spacing w:lineRule="auto" w:line="360" w:before="0" w:after="0"/>
               <w:jc w:val="left"/>
@@ -6152,14 +6215,14 @@
         </w:tc>
         <w:tc>
           <w:tcPr>
-            <w:tcW w:w="1613" w:type="dxa"/>
+            <w:tcW w:w="1614" w:type="dxa"/>
             <w:vMerge w:val="restart"/>
             <w:tcBorders/>
           </w:tcPr>
           <w:p>
             <w:pPr>
               <w:pStyle w:val="Standard"/>
-              <w:widowControl/>
+              <w:widowControl w:val="false"/>
               <w:suppressAutoHyphens w:val="true"/>
               <w:spacing w:lineRule="auto" w:line="360" w:before="0" w:after="0"/>
               <w:jc w:val="left"/>
@@ -6191,7 +6254,7 @@
           <w:p>
             <w:pPr>
               <w:pStyle w:val="Standard"/>
-              <w:widowControl/>
+              <w:widowControl w:val="false"/>
               <w:suppressAutoHyphens w:val="true"/>
               <w:spacing w:lineRule="auto" w:line="360" w:before="0" w:after="0"/>
               <w:jc w:val="center"/>
@@ -6219,14 +6282,14 @@
         <w:trPr/>
         <w:tc>
           <w:tcPr>
-            <w:tcW w:w="1664" w:type="dxa"/>
+            <w:tcW w:w="1663" w:type="dxa"/>
             <w:vMerge w:val="continue"/>
             <w:tcBorders/>
           </w:tcPr>
           <w:p>
             <w:pPr>
               <w:pStyle w:val="Standard"/>
-              <w:widowControl/>
+              <w:widowControl w:val="false"/>
               <w:suppressAutoHyphens w:val="true"/>
               <w:spacing w:lineRule="auto" w:line="360" w:before="0" w:after="0"/>
               <w:jc w:val="left"/>
@@ -6239,25 +6302,23 @@
             </w:pPr>
             <w:r>
               <w:rPr>
-                <w:rFonts w:eastAsia="Noto Serif CJK SC" w:cs="Lohit Devanagari"/>
-                <w:kern w:val="2"/>
-                <w:sz w:val="24"/>
-                <w:szCs w:val="24"/>
-                <w:lang w:val="en-US" w:eastAsia="zh-CN" w:bidi="hi-IN"/>
+                <w:sz w:val="28"/>
+                <w:szCs w:val="28"/>
+                <w:lang w:val="ru-RU"/>
               </w:rPr>
             </w:r>
           </w:p>
         </w:tc>
         <w:tc>
           <w:tcPr>
-            <w:tcW w:w="1613" w:type="dxa"/>
+            <w:tcW w:w="1614" w:type="dxa"/>
             <w:vMerge w:val="continue"/>
             <w:tcBorders/>
           </w:tcPr>
           <w:p>
             <w:pPr>
               <w:pStyle w:val="Standard"/>
-              <w:widowControl/>
+              <w:widowControl w:val="false"/>
               <w:suppressAutoHyphens w:val="true"/>
               <w:spacing w:lineRule="auto" w:line="360" w:before="0" w:after="0"/>
               <w:jc w:val="left"/>
@@ -6270,11 +6331,9 @@
             </w:pPr>
             <w:r>
               <w:rPr>
-                <w:rFonts w:eastAsia="Noto Serif CJK SC" w:cs="Lohit Devanagari"/>
-                <w:kern w:val="2"/>
-                <w:sz w:val="24"/>
-                <w:szCs w:val="24"/>
-                <w:lang w:val="en-US" w:eastAsia="zh-CN" w:bidi="hi-IN"/>
+                <w:sz w:val="28"/>
+                <w:szCs w:val="28"/>
+                <w:lang w:val="ru-RU"/>
               </w:rPr>
             </w:r>
           </w:p>
@@ -6287,7 +6346,7 @@
           <w:p>
             <w:pPr>
               <w:pStyle w:val="Standard"/>
-              <w:widowControl/>
+              <w:widowControl w:val="false"/>
               <w:suppressAutoHyphens w:val="true"/>
               <w:spacing w:lineRule="auto" w:line="360" w:before="0" w:after="0"/>
               <w:jc w:val="center"/>
@@ -6318,7 +6377,7 @@
           <w:p>
             <w:pPr>
               <w:pStyle w:val="Standard"/>
-              <w:widowControl/>
+              <w:widowControl w:val="false"/>
               <w:suppressAutoHyphens w:val="true"/>
               <w:spacing w:lineRule="auto" w:line="360" w:before="0" w:after="0"/>
               <w:jc w:val="center"/>
@@ -6349,7 +6408,7 @@
           <w:p>
             <w:pPr>
               <w:pStyle w:val="Standard"/>
-              <w:widowControl/>
+              <w:widowControl w:val="false"/>
               <w:suppressAutoHyphens w:val="true"/>
               <w:spacing w:lineRule="auto" w:line="360" w:before="0" w:after="0"/>
               <w:jc w:val="center"/>
@@ -6374,13 +6433,13 @@
         </w:tc>
         <w:tc>
           <w:tcPr>
-            <w:tcW w:w="1272" w:type="dxa"/>
+            <w:tcW w:w="1273" w:type="dxa"/>
             <w:tcBorders/>
           </w:tcPr>
           <w:p>
             <w:pPr>
               <w:pStyle w:val="Standard"/>
-              <w:widowControl/>
+              <w:widowControl w:val="false"/>
               <w:suppressAutoHyphens w:val="true"/>
               <w:spacing w:lineRule="auto" w:line="360" w:before="0" w:after="0"/>
               <w:jc w:val="center"/>
@@ -6405,13 +6464,13 @@
         </w:tc>
         <w:tc>
           <w:tcPr>
-            <w:tcW w:w="1271" w:type="dxa"/>
+            <w:tcW w:w="1270" w:type="dxa"/>
             <w:tcBorders/>
           </w:tcPr>
           <w:p>
             <w:pPr>
               <w:pStyle w:val="Standard"/>
-              <w:widowControl/>
+              <w:widowControl w:val="false"/>
               <w:suppressAutoHyphens w:val="true"/>
               <w:spacing w:lineRule="auto" w:line="360" w:before="0" w:after="0"/>
               <w:jc w:val="center"/>
@@ -6439,13 +6498,13 @@
         <w:trPr/>
         <w:tc>
           <w:tcPr>
-            <w:tcW w:w="1664" w:type="dxa"/>
+            <w:tcW w:w="1663" w:type="dxa"/>
             <w:tcBorders/>
           </w:tcPr>
           <w:p>
             <w:pPr>
               <w:pStyle w:val="Standard"/>
-              <w:widowControl/>
+              <w:widowControl w:val="false"/>
               <w:suppressAutoHyphens w:val="true"/>
               <w:spacing w:lineRule="auto" w:line="360" w:before="0" w:after="0"/>
               <w:jc w:val="center"/>
@@ -6470,13 +6529,13 @@
         </w:tc>
         <w:tc>
           <w:tcPr>
-            <w:tcW w:w="1613" w:type="dxa"/>
+            <w:tcW w:w="1614" w:type="dxa"/>
             <w:tcBorders/>
           </w:tcPr>
           <w:p>
             <w:pPr>
               <w:pStyle w:val="Standard"/>
-              <w:widowControl/>
+              <w:widowControl w:val="false"/>
               <w:suppressAutoHyphens w:val="true"/>
               <w:spacing w:lineRule="auto" w:line="360" w:before="0" w:after="0"/>
               <w:jc w:val="center"/>
@@ -6507,7 +6566,7 @@
           <w:p>
             <w:pPr>
               <w:pStyle w:val="Standard"/>
-              <w:widowControl/>
+              <w:widowControl w:val="false"/>
               <w:suppressAutoHyphens w:val="true"/>
               <w:spacing w:lineRule="auto" w:line="360" w:before="0" w:after="0"/>
               <w:jc w:val="left"/>
@@ -6538,7 +6597,7 @@
           <w:p>
             <w:pPr>
               <w:pStyle w:val="Standard"/>
-              <w:widowControl/>
+              <w:widowControl w:val="false"/>
               <w:suppressAutoHyphens w:val="true"/>
               <w:spacing w:lineRule="auto" w:line="360" w:before="0" w:after="0"/>
               <w:jc w:val="left"/>
@@ -6569,7 +6628,7 @@
           <w:p>
             <w:pPr>
               <w:pStyle w:val="Normal"/>
-              <w:widowControl/>
+              <w:widowControl w:val="false"/>
               <w:suppressAutoHyphens w:val="true"/>
               <w:spacing w:before="0" w:after="0"/>
               <w:jc w:val="left"/>
@@ -6594,13 +6653,13 @@
         </w:tc>
         <w:tc>
           <w:tcPr>
-            <w:tcW w:w="1272" w:type="dxa"/>
+            <w:tcW w:w="1273" w:type="dxa"/>
             <w:tcBorders/>
           </w:tcPr>
           <w:p>
             <w:pPr>
               <w:pStyle w:val="Normal"/>
-              <w:widowControl/>
+              <w:widowControl w:val="false"/>
               <w:suppressAutoHyphens w:val="true"/>
               <w:spacing w:before="0" w:after="0"/>
               <w:jc w:val="left"/>
@@ -6625,13 +6684,13 @@
         </w:tc>
         <w:tc>
           <w:tcPr>
-            <w:tcW w:w="1271" w:type="dxa"/>
+            <w:tcW w:w="1270" w:type="dxa"/>
             <w:tcBorders/>
           </w:tcPr>
           <w:p>
             <w:pPr>
               <w:pStyle w:val="Normal"/>
-              <w:widowControl/>
+              <w:widowControl w:val="false"/>
               <w:suppressAutoHyphens w:val="true"/>
               <w:spacing w:before="0" w:after="0"/>
               <w:jc w:val="left"/>
@@ -6659,13 +6718,13 @@
         <w:trPr/>
         <w:tc>
           <w:tcPr>
-            <w:tcW w:w="1664" w:type="dxa"/>
+            <w:tcW w:w="1663" w:type="dxa"/>
             <w:tcBorders/>
           </w:tcPr>
           <w:p>
             <w:pPr>
               <w:pStyle w:val="Standard"/>
-              <w:widowControl/>
+              <w:widowControl w:val="false"/>
               <w:suppressAutoHyphens w:val="true"/>
               <w:spacing w:lineRule="auto" w:line="360" w:before="0" w:after="0"/>
               <w:jc w:val="center"/>
@@ -6690,13 +6749,13 @@
         </w:tc>
         <w:tc>
           <w:tcPr>
-            <w:tcW w:w="1613" w:type="dxa"/>
+            <w:tcW w:w="1614" w:type="dxa"/>
             <w:tcBorders/>
           </w:tcPr>
           <w:p>
             <w:pPr>
               <w:pStyle w:val="Standard"/>
-              <w:widowControl/>
+              <w:widowControl w:val="false"/>
               <w:suppressAutoHyphens w:val="true"/>
               <w:spacing w:lineRule="auto" w:line="360" w:before="0" w:after="0"/>
               <w:jc w:val="center"/>
@@ -6727,7 +6786,7 @@
           <w:p>
             <w:pPr>
               <w:pStyle w:val="Standard"/>
-              <w:widowControl/>
+              <w:widowControl w:val="false"/>
               <w:suppressAutoHyphens w:val="true"/>
               <w:spacing w:lineRule="auto" w:line="360" w:before="0" w:after="0"/>
               <w:jc w:val="left"/>
@@ -6758,7 +6817,7 @@
           <w:p>
             <w:pPr>
               <w:pStyle w:val="Standard"/>
-              <w:widowControl/>
+              <w:widowControl w:val="false"/>
               <w:suppressAutoHyphens w:val="true"/>
               <w:spacing w:lineRule="auto" w:line="360" w:before="0" w:after="0"/>
               <w:jc w:val="left"/>
@@ -6789,7 +6848,7 @@
           <w:p>
             <w:pPr>
               <w:pStyle w:val="Normal"/>
-              <w:widowControl/>
+              <w:widowControl w:val="false"/>
               <w:suppressAutoHyphens w:val="true"/>
               <w:spacing w:before="0" w:after="0"/>
               <w:jc w:val="left"/>
@@ -6814,13 +6873,13 @@
         </w:tc>
         <w:tc>
           <w:tcPr>
-            <w:tcW w:w="1272" w:type="dxa"/>
+            <w:tcW w:w="1273" w:type="dxa"/>
             <w:tcBorders/>
           </w:tcPr>
           <w:p>
             <w:pPr>
               <w:pStyle w:val="Normal"/>
-              <w:widowControl/>
+              <w:widowControl w:val="false"/>
               <w:suppressAutoHyphens w:val="true"/>
               <w:spacing w:before="0" w:after="0"/>
               <w:jc w:val="left"/>
@@ -6845,13 +6904,13 @@
         </w:tc>
         <w:tc>
           <w:tcPr>
-            <w:tcW w:w="1271" w:type="dxa"/>
+            <w:tcW w:w="1270" w:type="dxa"/>
             <w:tcBorders/>
           </w:tcPr>
           <w:p>
             <w:pPr>
               <w:pStyle w:val="Normal"/>
-              <w:widowControl/>
+              <w:widowControl w:val="false"/>
               <w:suppressAutoHyphens w:val="true"/>
               <w:spacing w:before="0" w:after="0"/>
               <w:jc w:val="left"/>
@@ -6879,13 +6938,13 @@
         <w:trPr/>
         <w:tc>
           <w:tcPr>
-            <w:tcW w:w="1664" w:type="dxa"/>
+            <w:tcW w:w="1663" w:type="dxa"/>
             <w:tcBorders/>
           </w:tcPr>
           <w:p>
             <w:pPr>
               <w:pStyle w:val="Standard"/>
-              <w:widowControl/>
+              <w:widowControl w:val="false"/>
               <w:suppressAutoHyphens w:val="true"/>
               <w:spacing w:lineRule="auto" w:line="360" w:before="0" w:after="0"/>
               <w:jc w:val="center"/>
@@ -6910,13 +6969,13 @@
         </w:tc>
         <w:tc>
           <w:tcPr>
-            <w:tcW w:w="1613" w:type="dxa"/>
+            <w:tcW w:w="1614" w:type="dxa"/>
             <w:tcBorders/>
           </w:tcPr>
           <w:p>
             <w:pPr>
               <w:pStyle w:val="Standard"/>
-              <w:widowControl/>
+              <w:widowControl w:val="false"/>
               <w:suppressAutoHyphens w:val="true"/>
               <w:spacing w:lineRule="auto" w:line="360" w:before="0" w:after="0"/>
               <w:jc w:val="center"/>
@@ -6947,7 +7006,7 @@
           <w:p>
             <w:pPr>
               <w:pStyle w:val="Standard"/>
-              <w:widowControl/>
+              <w:widowControl w:val="false"/>
               <w:suppressAutoHyphens w:val="true"/>
               <w:spacing w:lineRule="auto" w:line="360" w:before="0" w:after="0"/>
               <w:jc w:val="left"/>
@@ -6978,7 +7037,7 @@
           <w:p>
             <w:pPr>
               <w:pStyle w:val="Standard"/>
-              <w:widowControl/>
+              <w:widowControl w:val="false"/>
               <w:suppressAutoHyphens w:val="true"/>
               <w:spacing w:lineRule="auto" w:line="360" w:before="0" w:after="0"/>
               <w:jc w:val="left"/>
@@ -7009,7 +7068,7 @@
           <w:p>
             <w:pPr>
               <w:pStyle w:val="Normal"/>
-              <w:widowControl/>
+              <w:widowControl w:val="false"/>
               <w:suppressAutoHyphens w:val="true"/>
               <w:spacing w:before="0" w:after="0"/>
               <w:jc w:val="left"/>
@@ -7034,13 +7093,13 @@
         </w:tc>
         <w:tc>
           <w:tcPr>
-            <w:tcW w:w="1272" w:type="dxa"/>
+            <w:tcW w:w="1273" w:type="dxa"/>
             <w:tcBorders/>
           </w:tcPr>
           <w:p>
             <w:pPr>
               <w:pStyle w:val="Normal"/>
-              <w:widowControl/>
+              <w:widowControl w:val="false"/>
               <w:suppressAutoHyphens w:val="true"/>
               <w:spacing w:before="0" w:after="0"/>
               <w:jc w:val="left"/>
@@ -7065,13 +7124,13 @@
         </w:tc>
         <w:tc>
           <w:tcPr>
-            <w:tcW w:w="1271" w:type="dxa"/>
+            <w:tcW w:w="1270" w:type="dxa"/>
             <w:tcBorders/>
           </w:tcPr>
           <w:p>
             <w:pPr>
               <w:pStyle w:val="Normal"/>
-              <w:widowControl/>
+              <w:widowControl w:val="false"/>
               <w:suppressAutoHyphens w:val="true"/>
               <w:spacing w:before="0" w:after="0"/>
               <w:jc w:val="left"/>
@@ -7099,13 +7158,13 @@
         <w:trPr/>
         <w:tc>
           <w:tcPr>
-            <w:tcW w:w="1664" w:type="dxa"/>
+            <w:tcW w:w="1663" w:type="dxa"/>
             <w:tcBorders/>
           </w:tcPr>
           <w:p>
             <w:pPr>
               <w:pStyle w:val="Standard"/>
-              <w:widowControl/>
+              <w:widowControl w:val="false"/>
               <w:suppressAutoHyphens w:val="true"/>
               <w:spacing w:lineRule="auto" w:line="360" w:before="0" w:after="0"/>
               <w:jc w:val="center"/>
@@ -7130,13 +7189,13 @@
         </w:tc>
         <w:tc>
           <w:tcPr>
-            <w:tcW w:w="1613" w:type="dxa"/>
+            <w:tcW w:w="1614" w:type="dxa"/>
             <w:tcBorders/>
           </w:tcPr>
           <w:p>
             <w:pPr>
               <w:pStyle w:val="Standard"/>
-              <w:widowControl/>
+              <w:widowControl w:val="false"/>
               <w:suppressAutoHyphens w:val="true"/>
               <w:spacing w:lineRule="auto" w:line="360" w:before="0" w:after="0"/>
               <w:jc w:val="center"/>
@@ -7167,7 +7226,7 @@
           <w:p>
             <w:pPr>
               <w:pStyle w:val="Standard"/>
-              <w:widowControl/>
+              <w:widowControl w:val="false"/>
               <w:suppressAutoHyphens w:val="true"/>
               <w:spacing w:lineRule="auto" w:line="360" w:before="0" w:after="0"/>
               <w:jc w:val="left"/>
@@ -7198,7 +7257,7 @@
           <w:p>
             <w:pPr>
               <w:pStyle w:val="Standard"/>
-              <w:widowControl/>
+              <w:widowControl w:val="false"/>
               <w:suppressAutoHyphens w:val="true"/>
               <w:spacing w:lineRule="auto" w:line="360" w:before="0" w:after="0"/>
               <w:jc w:val="left"/>
@@ -7229,7 +7288,7 @@
           <w:p>
             <w:pPr>
               <w:pStyle w:val="Standard"/>
-              <w:widowControl/>
+              <w:widowControl w:val="false"/>
               <w:suppressAutoHyphens w:val="true"/>
               <w:spacing w:lineRule="auto" w:line="360" w:before="0" w:after="0"/>
               <w:jc w:val="left"/>
@@ -7254,13 +7313,13 @@
         </w:tc>
         <w:tc>
           <w:tcPr>
-            <w:tcW w:w="1272" w:type="dxa"/>
+            <w:tcW w:w="1273" w:type="dxa"/>
             <w:tcBorders/>
           </w:tcPr>
           <w:p>
             <w:pPr>
               <w:pStyle w:val="Normal"/>
-              <w:widowControl/>
+              <w:widowControl w:val="false"/>
               <w:suppressAutoHyphens w:val="true"/>
               <w:spacing w:before="0" w:after="0"/>
               <w:jc w:val="left"/>
@@ -7285,13 +7344,13 @@
         </w:tc>
         <w:tc>
           <w:tcPr>
-            <w:tcW w:w="1271" w:type="dxa"/>
+            <w:tcW w:w="1270" w:type="dxa"/>
             <w:tcBorders/>
           </w:tcPr>
           <w:p>
             <w:pPr>
               <w:pStyle w:val="Normal"/>
-              <w:widowControl/>
+              <w:widowControl w:val="false"/>
               <w:suppressAutoHyphens w:val="true"/>
               <w:spacing w:before="0" w:after="0"/>
               <w:jc w:val="left"/>
@@ -7319,13 +7378,13 @@
         <w:trPr/>
         <w:tc>
           <w:tcPr>
-            <w:tcW w:w="1664" w:type="dxa"/>
+            <w:tcW w:w="1663" w:type="dxa"/>
             <w:tcBorders/>
           </w:tcPr>
           <w:p>
             <w:pPr>
               <w:pStyle w:val="Standard"/>
-              <w:widowControl/>
+              <w:widowControl w:val="false"/>
               <w:suppressAutoHyphens w:val="true"/>
               <w:spacing w:lineRule="auto" w:line="360" w:before="0" w:after="0"/>
               <w:jc w:val="center"/>
@@ -7350,13 +7409,13 @@
         </w:tc>
         <w:tc>
           <w:tcPr>
-            <w:tcW w:w="1613" w:type="dxa"/>
+            <w:tcW w:w="1614" w:type="dxa"/>
             <w:tcBorders/>
           </w:tcPr>
           <w:p>
             <w:pPr>
               <w:pStyle w:val="Standard"/>
-              <w:widowControl/>
+              <w:widowControl w:val="false"/>
               <w:suppressAutoHyphens w:val="true"/>
               <w:spacing w:lineRule="auto" w:line="360" w:before="0" w:after="0"/>
               <w:jc w:val="center"/>
@@ -7387,7 +7446,7 @@
           <w:p>
             <w:pPr>
               <w:pStyle w:val="Standard"/>
-              <w:widowControl/>
+              <w:widowControl w:val="false"/>
               <w:suppressAutoHyphens w:val="true"/>
               <w:spacing w:lineRule="auto" w:line="360" w:before="0" w:after="0"/>
               <w:jc w:val="left"/>
@@ -7418,7 +7477,7 @@
           <w:p>
             <w:pPr>
               <w:pStyle w:val="Standard"/>
-              <w:widowControl/>
+              <w:widowControl w:val="false"/>
               <w:suppressAutoHyphens w:val="true"/>
               <w:spacing w:lineRule="auto" w:line="360" w:before="0" w:after="0"/>
               <w:jc w:val="left"/>
@@ -7449,7 +7508,7 @@
           <w:p>
             <w:pPr>
               <w:pStyle w:val="Standard"/>
-              <w:widowControl/>
+              <w:widowControl w:val="false"/>
               <w:suppressAutoHyphens w:val="true"/>
               <w:spacing w:lineRule="auto" w:line="360" w:before="0" w:after="0"/>
               <w:jc w:val="left"/>
@@ -7474,13 +7533,13 @@
         </w:tc>
         <w:tc>
           <w:tcPr>
-            <w:tcW w:w="1272" w:type="dxa"/>
+            <w:tcW w:w="1273" w:type="dxa"/>
             <w:tcBorders/>
           </w:tcPr>
           <w:p>
             <w:pPr>
               <w:pStyle w:val="Normal"/>
-              <w:widowControl/>
+              <w:widowControl w:val="false"/>
               <w:suppressAutoHyphens w:val="true"/>
               <w:spacing w:before="0" w:after="0"/>
               <w:jc w:val="left"/>
@@ -7505,13 +7564,13 @@
         </w:tc>
         <w:tc>
           <w:tcPr>
-            <w:tcW w:w="1271" w:type="dxa"/>
+            <w:tcW w:w="1270" w:type="dxa"/>
             <w:tcBorders/>
           </w:tcPr>
           <w:p>
             <w:pPr>
               <w:pStyle w:val="Normal"/>
-              <w:widowControl/>
+              <w:widowControl w:val="false"/>
               <w:suppressAutoHyphens w:val="true"/>
               <w:spacing w:before="0" w:after="0"/>
               <w:jc w:val="left"/>
@@ -7539,13 +7598,13 @@
         <w:trPr/>
         <w:tc>
           <w:tcPr>
-            <w:tcW w:w="1664" w:type="dxa"/>
+            <w:tcW w:w="1663" w:type="dxa"/>
             <w:tcBorders/>
           </w:tcPr>
           <w:p>
             <w:pPr>
               <w:pStyle w:val="Standard"/>
-              <w:widowControl/>
+              <w:widowControl w:val="false"/>
               <w:suppressAutoHyphens w:val="true"/>
               <w:spacing w:lineRule="auto" w:line="360" w:before="0" w:after="0"/>
               <w:jc w:val="center"/>
@@ -7570,13 +7629,13 @@
         </w:tc>
         <w:tc>
           <w:tcPr>
-            <w:tcW w:w="1613" w:type="dxa"/>
+            <w:tcW w:w="1614" w:type="dxa"/>
             <w:tcBorders/>
           </w:tcPr>
           <w:p>
             <w:pPr>
               <w:pStyle w:val="Standard"/>
-              <w:widowControl/>
+              <w:widowControl w:val="false"/>
               <w:suppressAutoHyphens w:val="true"/>
               <w:spacing w:lineRule="auto" w:line="360" w:before="0" w:after="0"/>
               <w:jc w:val="center"/>
@@ -7607,7 +7666,7 @@
           <w:p>
             <w:pPr>
               <w:pStyle w:val="Standard"/>
-              <w:widowControl/>
+              <w:widowControl w:val="false"/>
               <w:suppressAutoHyphens w:val="true"/>
               <w:spacing w:lineRule="auto" w:line="360" w:before="0" w:after="0"/>
               <w:jc w:val="left"/>
@@ -7638,7 +7697,7 @@
           <w:p>
             <w:pPr>
               <w:pStyle w:val="Standard"/>
-              <w:widowControl/>
+              <w:widowControl w:val="false"/>
               <w:suppressAutoHyphens w:val="true"/>
               <w:spacing w:lineRule="auto" w:line="360" w:before="0" w:after="0"/>
               <w:jc w:val="left"/>
@@ -7669,7 +7728,7 @@
           <w:p>
             <w:pPr>
               <w:pStyle w:val="Standard"/>
-              <w:widowControl/>
+              <w:widowControl w:val="false"/>
               <w:suppressAutoHyphens w:val="true"/>
               <w:spacing w:lineRule="auto" w:line="360" w:before="0" w:after="0"/>
               <w:jc w:val="left"/>
@@ -7694,13 +7753,13 @@
         </w:tc>
         <w:tc>
           <w:tcPr>
-            <w:tcW w:w="1272" w:type="dxa"/>
+            <w:tcW w:w="1273" w:type="dxa"/>
             <w:tcBorders/>
           </w:tcPr>
           <w:p>
             <w:pPr>
               <w:pStyle w:val="Standard"/>
-              <w:widowControl/>
+              <w:widowControl w:val="false"/>
               <w:suppressAutoHyphens w:val="true"/>
               <w:spacing w:lineRule="auto" w:line="360" w:before="0" w:after="0"/>
               <w:jc w:val="left"/>
@@ -7725,13 +7784,13 @@
         </w:tc>
         <w:tc>
           <w:tcPr>
-            <w:tcW w:w="1271" w:type="dxa"/>
+            <w:tcW w:w="1270" w:type="dxa"/>
             <w:tcBorders/>
           </w:tcPr>
           <w:p>
             <w:pPr>
               <w:pStyle w:val="Normal"/>
-              <w:widowControl/>
+              <w:widowControl w:val="false"/>
               <w:suppressAutoHyphens w:val="true"/>
               <w:spacing w:before="0" w:after="0"/>
               <w:jc w:val="left"/>
@@ -7761,13 +7820,13 @@
         </w:trPr>
         <w:tc>
           <w:tcPr>
-            <w:tcW w:w="1664" w:type="dxa"/>
+            <w:tcW w:w="1663" w:type="dxa"/>
             <w:tcBorders/>
           </w:tcPr>
           <w:p>
             <w:pPr>
               <w:pStyle w:val="Standard"/>
-              <w:widowControl/>
+              <w:widowControl w:val="false"/>
               <w:suppressAutoHyphens w:val="true"/>
               <w:spacing w:lineRule="auto" w:line="360" w:before="0" w:after="0"/>
               <w:jc w:val="center"/>
@@ -7792,13 +7851,13 @@
         </w:tc>
         <w:tc>
           <w:tcPr>
-            <w:tcW w:w="1613" w:type="dxa"/>
+            <w:tcW w:w="1614" w:type="dxa"/>
             <w:tcBorders/>
           </w:tcPr>
           <w:p>
             <w:pPr>
               <w:pStyle w:val="Standard"/>
-              <w:widowControl/>
+              <w:widowControl w:val="false"/>
               <w:suppressAutoHyphens w:val="true"/>
               <w:spacing w:lineRule="auto" w:line="360" w:before="0" w:after="0"/>
               <w:jc w:val="center"/>
@@ -7829,7 +7888,7 @@
           <w:p>
             <w:pPr>
               <w:pStyle w:val="Standard"/>
-              <w:widowControl/>
+              <w:widowControl w:val="false"/>
               <w:suppressAutoHyphens w:val="true"/>
               <w:spacing w:lineRule="auto" w:line="360" w:before="0" w:after="0"/>
               <w:jc w:val="left"/>
@@ -7860,7 +7919,7 @@
           <w:p>
             <w:pPr>
               <w:pStyle w:val="Standard"/>
-              <w:widowControl/>
+              <w:widowControl w:val="false"/>
               <w:suppressAutoHyphens w:val="true"/>
               <w:spacing w:lineRule="auto" w:line="360" w:before="0" w:after="0"/>
               <w:jc w:val="left"/>
@@ -7891,7 +7950,196 @@
           <w:p>
             <w:pPr>
               <w:pStyle w:val="Standard"/>
-              <w:widowControl/>
+              <w:widowControl w:val="false"/>
+              <w:suppressAutoHyphens w:val="true"/>
+              <w:spacing w:lineRule="auto" w:line="360" w:before="0" w:after="0"/>
+              <w:jc w:val="left"/>
+              <w:textAlignment w:val="baseline"/>
+              <w:rPr>
+                <w:sz w:val="28"/>
+                <w:szCs w:val="28"/>
+                <w:lang w:val="ru-RU"/>
+              </w:rPr>
+            </w:pPr>
+            <w:r>
+              <w:rPr>
+                <w:rFonts w:eastAsia="Noto Serif CJK SC" w:cs="Lohit Devanagari"/>
+                <w:kern w:val="2"/>
+                <w:sz w:val="28"/>
+                <w:szCs w:val="28"/>
+                <w:lang w:val="ru-RU" w:eastAsia="zh-CN" w:bidi="hi-IN"/>
+              </w:rPr>
+              <w:t>-</w:t>
+            </w:r>
+          </w:p>
+        </w:tc>
+        <w:tc>
+          <w:tcPr>
+            <w:tcW w:w="1273" w:type="dxa"/>
+            <w:tcBorders/>
+          </w:tcPr>
+          <w:p>
+            <w:pPr>
+              <w:pStyle w:val="Standard"/>
+              <w:widowControl w:val="false"/>
+              <w:suppressAutoHyphens w:val="true"/>
+              <w:spacing w:lineRule="auto" w:line="360" w:before="0" w:after="0"/>
+              <w:jc w:val="left"/>
+              <w:textAlignment w:val="baseline"/>
+              <w:rPr>
+                <w:sz w:val="28"/>
+                <w:szCs w:val="28"/>
+                <w:lang w:val="ru-RU"/>
+              </w:rPr>
+            </w:pPr>
+            <w:r>
+              <w:rPr>
+                <w:rFonts w:eastAsia="Noto Serif CJK SC" w:cs="Lohit Devanagari"/>
+                <w:kern w:val="2"/>
+                <w:sz w:val="28"/>
+                <w:szCs w:val="28"/>
+                <w:lang w:val="ru-RU" w:eastAsia="zh-CN" w:bidi="hi-IN"/>
+              </w:rPr>
+              <w:t>+</w:t>
+            </w:r>
+          </w:p>
+        </w:tc>
+        <w:tc>
+          <w:tcPr>
+            <w:tcW w:w="1270" w:type="dxa"/>
+            <w:tcBorders/>
+          </w:tcPr>
+          <w:p>
+            <w:pPr>
+              <w:pStyle w:val="Normal"/>
+              <w:widowControl w:val="false"/>
+              <w:suppressAutoHyphens w:val="true"/>
+              <w:spacing w:before="0" w:after="0"/>
+              <w:jc w:val="left"/>
+              <w:textAlignment w:val="baseline"/>
+              <w:rPr>
+                <w:rFonts w:ascii="Liberation Serif" w:hAnsi="Liberation Serif" w:eastAsia="Noto Serif CJK SC" w:cs="Lohit Devanagari"/>
+                <w:kern w:val="2"/>
+                <w:lang w:eastAsia="zh-CN" w:bidi="hi-IN"/>
+              </w:rPr>
+            </w:pPr>
+            <w:r>
+              <w:rPr>
+                <w:rFonts w:eastAsia="Noto Serif CJK SC" w:cs="Lohit Devanagari"/>
+                <w:kern w:val="2"/>
+                <w:sz w:val="28"/>
+                <w:szCs w:val="28"/>
+                <w:lang w:val="ru-RU" w:eastAsia="zh-CN" w:bidi="hi-IN"/>
+              </w:rPr>
+              <w:t>-</w:t>
+            </w:r>
+          </w:p>
+        </w:tc>
+      </w:tr>
+      <w:tr>
+        <w:trPr/>
+        <w:tc>
+          <w:tcPr>
+            <w:tcW w:w="1663" w:type="dxa"/>
+            <w:tcBorders/>
+          </w:tcPr>
+          <w:p>
+            <w:pPr>
+              <w:pStyle w:val="Standard"/>
+              <w:widowControl w:val="false"/>
+              <w:suppressAutoHyphens w:val="true"/>
+              <w:spacing w:lineRule="auto" w:line="360" w:before="0" w:after="0"/>
+              <w:jc w:val="center"/>
+              <w:textAlignment w:val="baseline"/>
+              <w:rPr>
+                <w:sz w:val="28"/>
+                <w:szCs w:val="28"/>
+                <w:lang w:val="ru-RU"/>
+              </w:rPr>
+            </w:pPr>
+            <w:r>
+              <w:rPr>
+                <w:rFonts w:eastAsia="Noto Serif CJK SC" w:cs="Lohit Devanagari"/>
+                <w:kern w:val="2"/>
+                <w:sz w:val="28"/>
+                <w:szCs w:val="28"/>
+                <w:lang w:val="ru-RU" w:eastAsia="zh-CN" w:bidi="hi-IN"/>
+              </w:rPr>
+              <w:t>3.5</w:t>
+            </w:r>
+          </w:p>
+        </w:tc>
+        <w:tc>
+          <w:tcPr>
+            <w:tcW w:w="1614" w:type="dxa"/>
+            <w:tcBorders/>
+          </w:tcPr>
+          <w:p>
+            <w:pPr>
+              <w:pStyle w:val="Standard"/>
+              <w:widowControl w:val="false"/>
+              <w:suppressAutoHyphens w:val="true"/>
+              <w:spacing w:lineRule="auto" w:line="360" w:before="0" w:after="0"/>
+              <w:jc w:val="center"/>
+              <w:textAlignment w:val="baseline"/>
+              <w:rPr>
+                <w:sz w:val="28"/>
+                <w:szCs w:val="28"/>
+                <w:lang w:val="ru-RU"/>
+              </w:rPr>
+            </w:pPr>
+            <w:r>
+              <w:rPr>
+                <w:rFonts w:eastAsia="Noto Serif CJK SC" w:cs="Lohit Devanagari"/>
+                <w:kern w:val="2"/>
+                <w:sz w:val="28"/>
+                <w:szCs w:val="28"/>
+                <w:lang w:val="ru-RU" w:eastAsia="zh-CN" w:bidi="hi-IN"/>
+              </w:rPr>
+              <w:t>486-684</w:t>
+            </w:r>
+          </w:p>
+        </w:tc>
+        <w:tc>
+          <w:tcPr>
+            <w:tcW w:w="1262" w:type="dxa"/>
+            <w:tcBorders/>
+          </w:tcPr>
+          <w:p>
+            <w:pPr>
+              <w:pStyle w:val="Standard"/>
+              <w:widowControl w:val="false"/>
+              <w:suppressAutoHyphens w:val="true"/>
+              <w:spacing w:lineRule="auto" w:line="360" w:before="0" w:after="0"/>
+              <w:jc w:val="left"/>
+              <w:textAlignment w:val="baseline"/>
+              <w:rPr>
+                <w:sz w:val="28"/>
+                <w:szCs w:val="28"/>
+                <w:lang w:val="ru-RU"/>
+              </w:rPr>
+            </w:pPr>
+            <w:r>
+              <w:rPr>
+                <w:rFonts w:eastAsia="Noto Serif CJK SC" w:cs="Lohit Devanagari"/>
+                <w:kern w:val="2"/>
+                <w:sz w:val="28"/>
+                <w:szCs w:val="28"/>
+                <w:lang w:val="ru-RU" w:eastAsia="zh-CN" w:bidi="hi-IN"/>
+              </w:rPr>
+              <w:t>-</w:t>
+            </w:r>
+          </w:p>
+        </w:tc>
+        <w:tc>
+          <w:tcPr>
+            <w:tcW w:w="1273" w:type="dxa"/>
+            <w:tcBorders/>
+          </w:tcPr>
+          <w:p>
+            <w:pPr>
+              <w:pStyle w:val="Standard"/>
+              <w:widowControl w:val="false"/>
               <w:suppressAutoHyphens w:val="true"/>
               <w:spacing w:lineRule="auto" w:line="360" w:before="0" w:after="0"/>
               <w:jc w:val="left"/>
@@ -7922,134 +8170,7 @@
           <w:p>
             <w:pPr>
               <w:pStyle w:val="Standard"/>
-              <w:widowControl/>
-              <w:suppressAutoHyphens w:val="true"/>
-              <w:spacing w:lineRule="auto" w:line="360" w:before="0" w:after="0"/>
-              <w:jc w:val="left"/>
-              <w:textAlignment w:val="baseline"/>
-              <w:rPr>
-                <w:sz w:val="28"/>
-                <w:szCs w:val="28"/>
-                <w:lang w:val="ru-RU"/>
-              </w:rPr>
-            </w:pPr>
-            <w:r>
-              <w:rPr>
-                <w:rFonts w:eastAsia="Noto Serif CJK SC" w:cs="Lohit Devanagari"/>
-                <w:kern w:val="2"/>
-                <w:sz w:val="28"/>
-                <w:szCs w:val="28"/>
-                <w:lang w:val="ru-RU" w:eastAsia="zh-CN" w:bidi="hi-IN"/>
-              </w:rPr>
-              <w:t>+</w:t>
-            </w:r>
-          </w:p>
-        </w:tc>
-        <w:tc>
-          <w:tcPr>
-            <w:tcW w:w="1271" w:type="dxa"/>
-            <w:tcBorders/>
-          </w:tcPr>
-          <w:p>
-            <w:pPr>
-              <w:pStyle w:val="Normal"/>
-              <w:widowControl/>
-              <w:suppressAutoHyphens w:val="true"/>
-              <w:spacing w:before="0" w:after="0"/>
-              <w:jc w:val="left"/>
-              <w:textAlignment w:val="baseline"/>
-              <w:rPr>
-                <w:rFonts w:ascii="Liberation Serif" w:hAnsi="Liberation Serif" w:eastAsia="Noto Serif CJK SC" w:cs="Lohit Devanagari"/>
-                <w:kern w:val="2"/>
-                <w:lang w:eastAsia="zh-CN" w:bidi="hi-IN"/>
-              </w:rPr>
-            </w:pPr>
-            <w:r>
-              <w:rPr>
-                <w:rFonts w:eastAsia="Noto Serif CJK SC" w:cs="Lohit Devanagari"/>
-                <w:kern w:val="2"/>
-                <w:sz w:val="28"/>
-                <w:szCs w:val="28"/>
-                <w:lang w:val="ru-RU" w:eastAsia="zh-CN" w:bidi="hi-IN"/>
-              </w:rPr>
-              <w:t>-</w:t>
-            </w:r>
-          </w:p>
-        </w:tc>
-      </w:tr>
-      <w:tr>
-        <w:trPr/>
-        <w:tc>
-          <w:tcPr>
-            <w:tcW w:w="1664" w:type="dxa"/>
-            <w:tcBorders/>
-          </w:tcPr>
-          <w:p>
-            <w:pPr>
-              <w:pStyle w:val="Standard"/>
-              <w:widowControl/>
-              <w:suppressAutoHyphens w:val="true"/>
-              <w:spacing w:lineRule="auto" w:line="360" w:before="0" w:after="0"/>
-              <w:jc w:val="center"/>
-              <w:textAlignment w:val="baseline"/>
-              <w:rPr>
-                <w:sz w:val="28"/>
-                <w:szCs w:val="28"/>
-                <w:lang w:val="ru-RU"/>
-              </w:rPr>
-            </w:pPr>
-            <w:r>
-              <w:rPr>
-                <w:rFonts w:eastAsia="Noto Serif CJK SC" w:cs="Lohit Devanagari"/>
-                <w:kern w:val="2"/>
-                <w:sz w:val="28"/>
-                <w:szCs w:val="28"/>
-                <w:lang w:val="ru-RU" w:eastAsia="zh-CN" w:bidi="hi-IN"/>
-              </w:rPr>
-              <w:t>3.5</w:t>
-            </w:r>
-          </w:p>
-        </w:tc>
-        <w:tc>
-          <w:tcPr>
-            <w:tcW w:w="1613" w:type="dxa"/>
-            <w:tcBorders/>
-          </w:tcPr>
-          <w:p>
-            <w:pPr>
-              <w:pStyle w:val="Standard"/>
-              <w:widowControl/>
-              <w:suppressAutoHyphens w:val="true"/>
-              <w:spacing w:lineRule="auto" w:line="360" w:before="0" w:after="0"/>
-              <w:jc w:val="center"/>
-              <w:textAlignment w:val="baseline"/>
-              <w:rPr>
-                <w:sz w:val="28"/>
-                <w:szCs w:val="28"/>
-                <w:lang w:val="ru-RU"/>
-              </w:rPr>
-            </w:pPr>
-            <w:r>
-              <w:rPr>
-                <w:rFonts w:eastAsia="Noto Serif CJK SC" w:cs="Lohit Devanagari"/>
-                <w:kern w:val="2"/>
-                <w:sz w:val="28"/>
-                <w:szCs w:val="28"/>
-                <w:lang w:val="ru-RU" w:eastAsia="zh-CN" w:bidi="hi-IN"/>
-              </w:rPr>
-              <w:t>486-684</w:t>
-            </w:r>
-          </w:p>
-        </w:tc>
-        <w:tc>
-          <w:tcPr>
-            <w:tcW w:w="1262" w:type="dxa"/>
-            <w:tcBorders/>
-          </w:tcPr>
-          <w:p>
-            <w:pPr>
-              <w:pStyle w:val="Standard"/>
-              <w:widowControl/>
+              <w:widowControl w:val="false"/>
               <w:suppressAutoHyphens w:val="true"/>
               <w:spacing w:lineRule="auto" w:line="360" w:before="0" w:after="0"/>
               <w:jc w:val="left"/>
@@ -8080,7 +8201,165 @@
           <w:p>
             <w:pPr>
               <w:pStyle w:val="Standard"/>
-              <w:widowControl/>
+              <w:widowControl w:val="false"/>
+              <w:suppressAutoHyphens w:val="true"/>
+              <w:spacing w:lineRule="auto" w:line="360" w:before="0" w:after="0"/>
+              <w:jc w:val="left"/>
+              <w:textAlignment w:val="baseline"/>
+              <w:rPr>
+                <w:sz w:val="28"/>
+                <w:szCs w:val="28"/>
+                <w:lang w:val="ru-RU"/>
+              </w:rPr>
+            </w:pPr>
+            <w:r>
+              <w:rPr>
+                <w:rFonts w:eastAsia="Noto Serif CJK SC" w:cs="Lohit Devanagari"/>
+                <w:kern w:val="2"/>
+                <w:sz w:val="28"/>
+                <w:szCs w:val="28"/>
+                <w:lang w:val="ru-RU" w:eastAsia="zh-CN" w:bidi="hi-IN"/>
+              </w:rPr>
+              <w:t>+</w:t>
+            </w:r>
+          </w:p>
+        </w:tc>
+        <w:tc>
+          <w:tcPr>
+            <w:tcW w:w="1270" w:type="dxa"/>
+            <w:tcBorders/>
+          </w:tcPr>
+          <w:p>
+            <w:pPr>
+              <w:pStyle w:val="Standard"/>
+              <w:widowControl w:val="false"/>
+              <w:suppressAutoHyphens w:val="true"/>
+              <w:spacing w:lineRule="auto" w:line="360" w:before="0" w:after="0"/>
+              <w:jc w:val="left"/>
+              <w:textAlignment w:val="baseline"/>
+              <w:rPr>
+                <w:sz w:val="28"/>
+                <w:szCs w:val="28"/>
+                <w:lang w:val="ru-RU"/>
+              </w:rPr>
+            </w:pPr>
+            <w:r>
+              <w:rPr>
+                <w:rFonts w:eastAsia="Noto Serif CJK SC" w:cs="Lohit Devanagari"/>
+                <w:kern w:val="2"/>
+                <w:sz w:val="28"/>
+                <w:szCs w:val="28"/>
+                <w:lang w:val="ru-RU" w:eastAsia="zh-CN" w:bidi="hi-IN"/>
+              </w:rPr>
+              <w:t>+</w:t>
+            </w:r>
+          </w:p>
+        </w:tc>
+      </w:tr>
+      <w:tr>
+        <w:trPr/>
+        <w:tc>
+          <w:tcPr>
+            <w:tcW w:w="1663" w:type="dxa"/>
+            <w:tcBorders/>
+          </w:tcPr>
+          <w:p>
+            <w:pPr>
+              <w:pStyle w:val="Standard"/>
+              <w:widowControl w:val="false"/>
+              <w:suppressAutoHyphens w:val="true"/>
+              <w:spacing w:lineRule="auto" w:line="360" w:before="0" w:after="0"/>
+              <w:jc w:val="center"/>
+              <w:textAlignment w:val="baseline"/>
+              <w:rPr>
+                <w:sz w:val="28"/>
+                <w:szCs w:val="28"/>
+                <w:lang w:val="ru-RU"/>
+              </w:rPr>
+            </w:pPr>
+            <w:r>
+              <w:rPr>
+                <w:rFonts w:eastAsia="Noto Serif CJK SC" w:cs="Lohit Devanagari"/>
+                <w:kern w:val="2"/>
+                <w:sz w:val="28"/>
+                <w:szCs w:val="28"/>
+                <w:lang w:val="ru-RU" w:eastAsia="zh-CN" w:bidi="hi-IN"/>
+              </w:rPr>
+              <w:t>4.0</w:t>
+            </w:r>
+          </w:p>
+        </w:tc>
+        <w:tc>
+          <w:tcPr>
+            <w:tcW w:w="1614" w:type="dxa"/>
+            <w:tcBorders/>
+          </w:tcPr>
+          <w:p>
+            <w:pPr>
+              <w:pStyle w:val="Standard"/>
+              <w:widowControl w:val="false"/>
+              <w:suppressAutoHyphens w:val="true"/>
+              <w:spacing w:lineRule="auto" w:line="360" w:before="0" w:after="0"/>
+              <w:jc w:val="center"/>
+              <w:textAlignment w:val="baseline"/>
+              <w:rPr>
+                <w:sz w:val="28"/>
+                <w:szCs w:val="28"/>
+                <w:lang w:val="ru-RU"/>
+              </w:rPr>
+            </w:pPr>
+            <w:r>
+              <w:rPr>
+                <w:rFonts w:eastAsia="Noto Serif CJK SC" w:cs="Lohit Devanagari"/>
+                <w:kern w:val="2"/>
+                <w:sz w:val="28"/>
+                <w:szCs w:val="28"/>
+                <w:lang w:val="ru-RU" w:eastAsia="zh-CN" w:bidi="hi-IN"/>
+              </w:rPr>
+              <w:t>Давление сети</w:t>
+            </w:r>
+          </w:p>
+        </w:tc>
+        <w:tc>
+          <w:tcPr>
+            <w:tcW w:w="1262" w:type="dxa"/>
+            <w:tcBorders/>
+          </w:tcPr>
+          <w:p>
+            <w:pPr>
+              <w:pStyle w:val="Standard"/>
+              <w:widowControl w:val="false"/>
+              <w:suppressAutoHyphens w:val="true"/>
+              <w:spacing w:lineRule="auto" w:line="360" w:before="0" w:after="0"/>
+              <w:jc w:val="left"/>
+              <w:textAlignment w:val="baseline"/>
+              <w:rPr>
+                <w:sz w:val="28"/>
+                <w:szCs w:val="28"/>
+                <w:lang w:val="ru-RU"/>
+              </w:rPr>
+            </w:pPr>
+            <w:r>
+              <w:rPr>
+                <w:rFonts w:eastAsia="Noto Serif CJK SC" w:cs="Lohit Devanagari"/>
+                <w:kern w:val="2"/>
+                <w:sz w:val="28"/>
+                <w:szCs w:val="28"/>
+                <w:lang w:val="ru-RU" w:eastAsia="zh-CN" w:bidi="hi-IN"/>
+              </w:rPr>
+              <w:t>-</w:t>
+            </w:r>
+          </w:p>
+        </w:tc>
+        <w:tc>
+          <w:tcPr>
+            <w:tcW w:w="1273" w:type="dxa"/>
+            <w:tcBorders/>
+          </w:tcPr>
+          <w:p>
+            <w:pPr>
+              <w:pStyle w:val="Standard"/>
+              <w:widowControl w:val="false"/>
               <w:suppressAutoHyphens w:val="true"/>
               <w:spacing w:lineRule="auto" w:line="360" w:before="0" w:after="0"/>
               <w:jc w:val="left"/>
@@ -8111,165 +8390,7 @@
           <w:p>
             <w:pPr>
               <w:pStyle w:val="Standard"/>
-              <w:widowControl/>
-              <w:suppressAutoHyphens w:val="true"/>
-              <w:spacing w:lineRule="auto" w:line="360" w:before="0" w:after="0"/>
-              <w:jc w:val="left"/>
-              <w:textAlignment w:val="baseline"/>
-              <w:rPr>
-                <w:sz w:val="28"/>
-                <w:szCs w:val="28"/>
-                <w:lang w:val="ru-RU"/>
-              </w:rPr>
-            </w:pPr>
-            <w:r>
-              <w:rPr>
-                <w:rFonts w:eastAsia="Noto Serif CJK SC" w:cs="Lohit Devanagari"/>
-                <w:kern w:val="2"/>
-                <w:sz w:val="28"/>
-                <w:szCs w:val="28"/>
-                <w:lang w:val="ru-RU" w:eastAsia="zh-CN" w:bidi="hi-IN"/>
-              </w:rPr>
-              <w:t>-</w:t>
-            </w:r>
-          </w:p>
-        </w:tc>
-        <w:tc>
-          <w:tcPr>
-            <w:tcW w:w="1272" w:type="dxa"/>
-            <w:tcBorders/>
-          </w:tcPr>
-          <w:p>
-            <w:pPr>
-              <w:pStyle w:val="Standard"/>
-              <w:widowControl/>
-              <w:suppressAutoHyphens w:val="true"/>
-              <w:spacing w:lineRule="auto" w:line="360" w:before="0" w:after="0"/>
-              <w:jc w:val="left"/>
-              <w:textAlignment w:val="baseline"/>
-              <w:rPr>
-                <w:sz w:val="28"/>
-                <w:szCs w:val="28"/>
-                <w:lang w:val="ru-RU"/>
-              </w:rPr>
-            </w:pPr>
-            <w:r>
-              <w:rPr>
-                <w:rFonts w:eastAsia="Noto Serif CJK SC" w:cs="Lohit Devanagari"/>
-                <w:kern w:val="2"/>
-                <w:sz w:val="28"/>
-                <w:szCs w:val="28"/>
-                <w:lang w:val="ru-RU" w:eastAsia="zh-CN" w:bidi="hi-IN"/>
-              </w:rPr>
-              <w:t>+</w:t>
-            </w:r>
-          </w:p>
-        </w:tc>
-        <w:tc>
-          <w:tcPr>
-            <w:tcW w:w="1271" w:type="dxa"/>
-            <w:tcBorders/>
-          </w:tcPr>
-          <w:p>
-            <w:pPr>
-              <w:pStyle w:val="Standard"/>
-              <w:widowControl/>
-              <w:suppressAutoHyphens w:val="true"/>
-              <w:spacing w:lineRule="auto" w:line="360" w:before="0" w:after="0"/>
-              <w:jc w:val="left"/>
-              <w:textAlignment w:val="baseline"/>
-              <w:rPr>
-                <w:sz w:val="28"/>
-                <w:szCs w:val="28"/>
-                <w:lang w:val="ru-RU"/>
-              </w:rPr>
-            </w:pPr>
-            <w:r>
-              <w:rPr>
-                <w:rFonts w:eastAsia="Noto Serif CJK SC" w:cs="Lohit Devanagari"/>
-                <w:kern w:val="2"/>
-                <w:sz w:val="28"/>
-                <w:szCs w:val="28"/>
-                <w:lang w:val="ru-RU" w:eastAsia="zh-CN" w:bidi="hi-IN"/>
-              </w:rPr>
-              <w:t>+</w:t>
-            </w:r>
-          </w:p>
-        </w:tc>
-      </w:tr>
-      <w:tr>
-        <w:trPr/>
-        <w:tc>
-          <w:tcPr>
-            <w:tcW w:w="1664" w:type="dxa"/>
-            <w:tcBorders/>
-          </w:tcPr>
-          <w:p>
-            <w:pPr>
-              <w:pStyle w:val="Standard"/>
-              <w:widowControl/>
-              <w:suppressAutoHyphens w:val="true"/>
-              <w:spacing w:lineRule="auto" w:line="360" w:before="0" w:after="0"/>
-              <w:jc w:val="center"/>
-              <w:textAlignment w:val="baseline"/>
-              <w:rPr>
-                <w:sz w:val="28"/>
-                <w:szCs w:val="28"/>
-                <w:lang w:val="ru-RU"/>
-              </w:rPr>
-            </w:pPr>
-            <w:r>
-              <w:rPr>
-                <w:rFonts w:eastAsia="Noto Serif CJK SC" w:cs="Lohit Devanagari"/>
-                <w:kern w:val="2"/>
-                <w:sz w:val="28"/>
-                <w:szCs w:val="28"/>
-                <w:lang w:val="ru-RU" w:eastAsia="zh-CN" w:bidi="hi-IN"/>
-              </w:rPr>
-              <w:t>4.0</w:t>
-            </w:r>
-          </w:p>
-        </w:tc>
-        <w:tc>
-          <w:tcPr>
-            <w:tcW w:w="1613" w:type="dxa"/>
-            <w:tcBorders/>
-          </w:tcPr>
-          <w:p>
-            <w:pPr>
-              <w:pStyle w:val="Standard"/>
-              <w:widowControl/>
-              <w:suppressAutoHyphens w:val="true"/>
-              <w:spacing w:lineRule="auto" w:line="360" w:before="0" w:after="0"/>
-              <w:jc w:val="center"/>
-              <w:textAlignment w:val="baseline"/>
-              <w:rPr>
-                <w:sz w:val="28"/>
-                <w:szCs w:val="28"/>
-                <w:lang w:val="ru-RU"/>
-              </w:rPr>
-            </w:pPr>
-            <w:r>
-              <w:rPr>
-                <w:rFonts w:eastAsia="Noto Serif CJK SC" w:cs="Lohit Devanagari"/>
-                <w:kern w:val="2"/>
-                <w:sz w:val="28"/>
-                <w:szCs w:val="28"/>
-                <w:lang w:val="ru-RU" w:eastAsia="zh-CN" w:bidi="hi-IN"/>
-              </w:rPr>
-              <w:t>Давление сети</w:t>
-            </w:r>
-          </w:p>
-        </w:tc>
-        <w:tc>
-          <w:tcPr>
-            <w:tcW w:w="1262" w:type="dxa"/>
-            <w:tcBorders/>
-          </w:tcPr>
-          <w:p>
-            <w:pPr>
-              <w:pStyle w:val="Standard"/>
-              <w:widowControl/>
+              <w:widowControl w:val="false"/>
               <w:suppressAutoHyphens w:val="true"/>
               <w:spacing w:lineRule="auto" w:line="360" w:before="0" w:after="0"/>
               <w:jc w:val="left"/>
@@ -8300,7 +8421,7 @@
           <w:p>
             <w:pPr>
               <w:pStyle w:val="Standard"/>
-              <w:widowControl/>
+              <w:widowControl w:val="false"/>
               <w:suppressAutoHyphens w:val="true"/>
               <w:spacing w:lineRule="auto" w:line="360" w:before="0" w:after="0"/>
               <w:jc w:val="left"/>
@@ -8325,75 +8446,13 @@
         </w:tc>
         <w:tc>
           <w:tcPr>
-            <w:tcW w:w="1272" w:type="dxa"/>
+            <w:tcW w:w="1270" w:type="dxa"/>
             <w:tcBorders/>
           </w:tcPr>
           <w:p>
             <w:pPr>
               <w:pStyle w:val="Standard"/>
-              <w:widowControl/>
-              <w:suppressAutoHyphens w:val="true"/>
-              <w:spacing w:lineRule="auto" w:line="360" w:before="0" w:after="0"/>
-              <w:jc w:val="left"/>
-              <w:textAlignment w:val="baseline"/>
-              <w:rPr>
-                <w:sz w:val="28"/>
-                <w:szCs w:val="28"/>
-                <w:lang w:val="ru-RU"/>
-              </w:rPr>
-            </w:pPr>
-            <w:r>
-              <w:rPr>
-                <w:rFonts w:eastAsia="Noto Serif CJK SC" w:cs="Lohit Devanagari"/>
-                <w:kern w:val="2"/>
-                <w:sz w:val="28"/>
-                <w:szCs w:val="28"/>
-                <w:lang w:val="ru-RU" w:eastAsia="zh-CN" w:bidi="hi-IN"/>
-              </w:rPr>
-              <w:t>-</w:t>
-            </w:r>
-          </w:p>
-        </w:tc>
-        <w:tc>
-          <w:tcPr>
-            <w:tcW w:w="1272" w:type="dxa"/>
-            <w:tcBorders/>
-          </w:tcPr>
-          <w:p>
-            <w:pPr>
-              <w:pStyle w:val="Standard"/>
-              <w:widowControl/>
-              <w:suppressAutoHyphens w:val="true"/>
-              <w:spacing w:lineRule="auto" w:line="360" w:before="0" w:after="0"/>
-              <w:jc w:val="left"/>
-              <w:textAlignment w:val="baseline"/>
-              <w:rPr>
-                <w:sz w:val="28"/>
-                <w:szCs w:val="28"/>
-                <w:lang w:val="ru-RU"/>
-              </w:rPr>
-            </w:pPr>
-            <w:r>
-              <w:rPr>
-                <w:rFonts w:eastAsia="Noto Serif CJK SC" w:cs="Lohit Devanagari"/>
-                <w:kern w:val="2"/>
-                <w:sz w:val="28"/>
-                <w:szCs w:val="28"/>
-                <w:lang w:val="ru-RU" w:eastAsia="zh-CN" w:bidi="hi-IN"/>
-              </w:rPr>
-              <w:t>-</w:t>
-            </w:r>
-          </w:p>
-        </w:tc>
-        <w:tc>
-          <w:tcPr>
-            <w:tcW w:w="1271" w:type="dxa"/>
-            <w:tcBorders/>
-          </w:tcPr>
-          <w:p>
-            <w:pPr>
-              <w:pStyle w:val="Standard"/>
-              <w:widowControl/>
+              <w:widowControl w:val="false"/>
               <w:suppressAutoHyphens w:val="true"/>
               <w:spacing w:lineRule="auto" w:line="360" w:before="0" w:after="0"/>
               <w:jc w:val="left"/>
@@ -8947,7 +9006,7 @@
           </mc:Choice>
           <mc:Fallback>
             <w:pict>
-              <v:shape id="shape_0" ID="Shape2" stroked="f" o:allowincell="f" style="position:absolute;margin-left:99.15pt;margin-top:-385.95pt;width:286.5pt;height:484.8pt;mso-wrap-style:none;v-text-anchor:middle;rotation:90;mso-position-vertical:top" wp14:anchorId="672369DD" type="_x0000_t75">
+              <v:shape id="shape_0" ID="Shape2" stroked="f" o:allowincell="f" style="position:absolute;margin-left:99.15pt;margin-top:-386pt;width:286.5pt;height:484.8pt;mso-wrap-style:none;v-text-anchor:middle;rotation:90;mso-position-vertical:top" wp14:anchorId="672369DD" type="_x0000_t75">
                 <v:imagedata r:id="rId15" o:detectmouseclick="t"/>
                 <v:stroke color="#3465a4" joinstyle="round" endcap="flat"/>
                 <w10:wrap type="square"/>
@@ -9636,7 +9695,7 @@
           <w:p>
             <w:pPr>
               <w:pStyle w:val="Standard"/>
-              <w:widowControl/>
+              <w:widowControl w:val="false"/>
               <w:suppressAutoHyphens w:val="true"/>
               <w:spacing w:lineRule="auto" w:line="360" w:before="0" w:after="0"/>
               <w:jc w:val="both"/>
@@ -9667,7 +9726,7 @@
           <w:p>
             <w:pPr>
               <w:pStyle w:val="Standard"/>
-              <w:widowControl/>
+              <w:widowControl w:val="false"/>
               <w:suppressAutoHyphens w:val="true"/>
               <w:spacing w:lineRule="auto" w:line="360" w:before="0" w:after="0"/>
               <w:jc w:val="both"/>
@@ -9701,7 +9760,7 @@
           <w:p>
             <w:pPr>
               <w:pStyle w:val="Standard"/>
-              <w:widowControl/>
+              <w:widowControl w:val="false"/>
               <w:suppressAutoHyphens w:val="true"/>
               <w:spacing w:lineRule="auto" w:line="360" w:before="0" w:after="0"/>
               <w:jc w:val="both"/>
@@ -9736,7 +9795,7 @@
           <w:p>
             <w:pPr>
               <w:pStyle w:val="Standard"/>
-              <w:widowControl/>
+              <w:widowControl w:val="false"/>
               <w:numPr>
                 <w:ilvl w:val="0"/>
                 <w:numId w:val="3"/>
@@ -9765,7 +9824,7 @@
           <w:p>
             <w:pPr>
               <w:pStyle w:val="Standard"/>
-              <w:widowControl/>
+              <w:widowControl w:val="false"/>
               <w:numPr>
                 <w:ilvl w:val="0"/>
                 <w:numId w:val="3"/>
@@ -9794,7 +9853,7 @@
           <w:p>
             <w:pPr>
               <w:pStyle w:val="Standard"/>
-              <w:widowControl/>
+              <w:widowControl w:val="false"/>
               <w:numPr>
                 <w:ilvl w:val="0"/>
                 <w:numId w:val="3"/>
@@ -9829,7 +9888,7 @@
           <w:p>
             <w:pPr>
               <w:pStyle w:val="Standard"/>
-              <w:widowControl/>
+              <w:widowControl w:val="false"/>
               <w:suppressAutoHyphens w:val="true"/>
               <w:spacing w:lineRule="auto" w:line="360" w:before="0" w:after="0"/>
               <w:jc w:val="both"/>
@@ -9842,18 +9901,16 @@
             </w:pPr>
             <w:r>
               <w:rPr>
-                <w:rFonts w:eastAsia="Noto Serif CJK SC" w:cs="Lohit Devanagari"/>
-                <w:kern w:val="2"/>
-                <w:sz w:val="24"/>
-                <w:szCs w:val="24"/>
-                <w:lang w:val="en-US" w:eastAsia="zh-CN" w:bidi="hi-IN"/>
+                <w:sz w:val="28"/>
+                <w:szCs w:val="28"/>
+                <w:lang w:val="ru-RU"/>
               </w:rPr>
             </w:r>
           </w:p>
           <w:p>
             <w:pPr>
               <w:pStyle w:val="Standard"/>
-              <w:widowControl/>
+              <w:widowControl w:val="false"/>
               <w:suppressAutoHyphens w:val="true"/>
               <w:spacing w:lineRule="auto" w:line="360" w:before="0" w:after="0"/>
               <w:jc w:val="both"/>
@@ -9878,7 +9935,7 @@
           <w:p>
             <w:pPr>
               <w:pStyle w:val="Standard"/>
-              <w:widowControl/>
+              <w:widowControl w:val="false"/>
               <w:suppressAutoHyphens w:val="true"/>
               <w:spacing w:lineRule="auto" w:line="360" w:before="0" w:after="0"/>
               <w:jc w:val="both"/>
@@ -9903,7 +9960,7 @@
           <w:p>
             <w:pPr>
               <w:pStyle w:val="Standard"/>
-              <w:widowControl/>
+              <w:widowControl w:val="false"/>
               <w:suppressAutoHyphens w:val="true"/>
               <w:spacing w:lineRule="auto" w:line="360" w:before="0" w:after="0"/>
               <w:jc w:val="both"/>
@@ -9937,7 +9994,7 @@
           <w:p>
             <w:pPr>
               <w:pStyle w:val="Standard"/>
-              <w:widowControl/>
+              <w:widowControl w:val="false"/>
               <w:suppressAutoHyphens w:val="true"/>
               <w:spacing w:lineRule="auto" w:line="360" w:before="0" w:after="0"/>
               <w:jc w:val="both"/>
@@ -9962,7 +10019,7 @@
           <w:p>
             <w:pPr>
               <w:pStyle w:val="Standard"/>
-              <w:widowControl/>
+              <w:widowControl w:val="false"/>
               <w:numPr>
                 <w:ilvl w:val="0"/>
                 <w:numId w:val="4"/>
@@ -9991,7 +10048,7 @@
           <w:p>
             <w:pPr>
               <w:pStyle w:val="Standard"/>
-              <w:widowControl/>
+              <w:widowControl w:val="false"/>
               <w:numPr>
                 <w:ilvl w:val="0"/>
                 <w:numId w:val="4"/>
@@ -10026,7 +10083,7 @@
           <w:p>
             <w:pPr>
               <w:pStyle w:val="Standard"/>
-              <w:widowControl/>
+              <w:widowControl w:val="false"/>
               <w:suppressAutoHyphens w:val="true"/>
               <w:spacing w:lineRule="auto" w:line="360" w:before="0" w:after="0"/>
               <w:jc w:val="both"/>
@@ -10039,18 +10096,16 @@
             </w:pPr>
             <w:r>
               <w:rPr>
-                <w:rFonts w:eastAsia="Noto Serif CJK SC" w:cs="Lohit Devanagari"/>
-                <w:kern w:val="2"/>
-                <w:sz w:val="24"/>
-                <w:szCs w:val="24"/>
-                <w:lang w:val="en-US" w:eastAsia="zh-CN" w:bidi="hi-IN"/>
+                <w:sz w:val="28"/>
+                <w:szCs w:val="28"/>
+                <w:lang w:val="ru-RU"/>
               </w:rPr>
             </w:r>
           </w:p>
           <w:p>
             <w:pPr>
               <w:pStyle w:val="Standard"/>
-              <w:widowControl/>
+              <w:widowControl w:val="false"/>
               <w:suppressAutoHyphens w:val="true"/>
               <w:spacing w:lineRule="auto" w:line="360" w:before="0" w:after="0"/>
               <w:jc w:val="both"/>
@@ -10063,18 +10118,16 @@
             </w:pPr>
             <w:r>
               <w:rPr>
-                <w:rFonts w:eastAsia="Noto Serif CJK SC" w:cs="Lohit Devanagari"/>
-                <w:kern w:val="2"/>
-                <w:sz w:val="24"/>
-                <w:szCs w:val="24"/>
-                <w:lang w:val="en-US" w:eastAsia="zh-CN" w:bidi="hi-IN"/>
+                <w:sz w:val="28"/>
+                <w:szCs w:val="28"/>
+                <w:lang w:val="ru-RU"/>
               </w:rPr>
             </w:r>
           </w:p>
           <w:p>
             <w:pPr>
               <w:pStyle w:val="Standard"/>
-              <w:widowControl/>
+              <w:widowControl w:val="false"/>
               <w:suppressAutoHyphens w:val="true"/>
               <w:spacing w:lineRule="auto" w:line="360" w:before="0" w:after="0"/>
               <w:jc w:val="both"/>
@@ -10099,7 +10152,7 @@
           <w:p>
             <w:pPr>
               <w:pStyle w:val="Standard"/>
-              <w:widowControl/>
+              <w:widowControl w:val="false"/>
               <w:suppressAutoHyphens w:val="true"/>
               <w:spacing w:lineRule="auto" w:line="360" w:before="0" w:after="0"/>
               <w:jc w:val="both"/>
@@ -11632,33 +11685,25 @@
         <w:spacing w:lineRule="auto" w:line="360"/>
         <w:jc w:val="center"/>
         <w:rPr>
-          <w:sz w:val="28"/>
-          <w:szCs w:val="28"/>
-          <w:lang w:val="ru-RU"/>
-        </w:rPr>
-      </w:pPr>
-      <w:r>
-        <w:rPr>
-          <w:sz w:val="28"/>
-          <w:szCs w:val="28"/>
-          <w:lang w:val="ru-RU"/>
-        </w:rPr>
-        <w:t xml:space="preserve">2.2. </w:t>
-      </w:r>
-      <w:r>
-        <w:rPr>
-          <w:b/>
-          <w:bCs/>
-          <w:sz w:val="28"/>
-          <w:szCs w:val="28"/>
-          <w:lang w:val="ru-RU"/>
-        </w:rPr>
-        <w:t xml:space="preserve">Протокол взаимодействия с блоком управляющей аппаратуры по каналу </w:t>
-      </w:r>
-      <w:r>
-        <w:rPr>
-          <w:b/>
-          <w:bCs/>
+          <w:b w:val="false"/>
+          <w:b w:val="false"/>
+          <w:bCs w:val="false"/>
+        </w:rPr>
+      </w:pPr>
+      <w:r>
+        <w:rPr>
+          <w:b w:val="false"/>
+          <w:bCs w:val="false"/>
+          <w:sz w:val="28"/>
+          <w:szCs w:val="28"/>
+          <w:lang w:val="ru-RU"/>
+        </w:rPr>
+        <w:t xml:space="preserve">2.2. Протокол взаимодействия с блоком управляющей аппаратуры по каналу </w:t>
+      </w:r>
+      <w:r>
+        <w:rPr>
+          <w:b w:val="false"/>
+          <w:bCs w:val="false"/>
           <w:sz w:val="28"/>
           <w:szCs w:val="28"/>
         </w:rPr>
@@ -11666,8 +11711,8 @@
       </w:r>
       <w:r>
         <w:rPr>
-          <w:b/>
-          <w:bCs/>
+          <w:b w:val="false"/>
+          <w:bCs w:val="false"/>
           <w:sz w:val="28"/>
           <w:szCs w:val="28"/>
           <w:lang w:val="ru-RU"/>
@@ -12616,41 +12661,52 @@
           <w:lang w:val="ru-RU"/>
         </w:rPr>
         <w:tab/>
-      </w:r>
-      <w:r>
-        <w:rPr>
-          <w:sz w:val="28"/>
-          <w:szCs w:val="28"/>
-          <w:lang w:val="ru-RU"/>
-        </w:rPr>
-        <w:t xml:space="preserve">В каждой посылке последними двумя сообщениями передаются сообщен я об ошибке и контрольная сумма. </w:t>
-      </w:r>
-    </w:p>
-    <w:p>
-      <w:pPr>
-        <w:pStyle w:val="Standard"/>
-        <w:spacing w:lineRule="auto" w:line="360"/>
-        <w:jc w:val="both"/>
-        <w:rPr>
-          <w:sz w:val="28"/>
-          <w:szCs w:val="28"/>
-          <w:lang w:val="ru-RU"/>
-        </w:rPr>
-      </w:pPr>
-      <w:r>
-        <w:rPr>
-          <w:sz w:val="28"/>
-          <w:szCs w:val="28"/>
+        <w:t>В каждой посылке последними двумя сообщениями передаются сообщен</w:t>
+      </w:r>
+      <w:r>
+        <w:rPr>
+          <w:sz w:val="28"/>
+          <w:szCs w:val="28"/>
+          <w:lang w:val="ru-RU"/>
+        </w:rPr>
+        <w:t>и</w:t>
+      </w:r>
+      <w:r>
+        <w:rPr>
+          <w:sz w:val="28"/>
+          <w:szCs w:val="28"/>
+          <w:lang w:val="ru-RU"/>
+        </w:rPr>
+        <w:t xml:space="preserve">я об ошибке и контрольная сумма. </w:t>
+      </w:r>
+      <w:r>
+        <w:rPr>
+          <w:sz w:val="28"/>
+          <w:szCs w:val="28"/>
+          <w:lang w:val="ru-RU"/>
+        </w:rPr>
+        <w:t>Примеры принимаемых и отправляемых пакетов представленны в приложении 1.</w:t>
+      </w:r>
+    </w:p>
+    <w:p>
+      <w:pPr>
+        <w:pStyle w:val="Standard"/>
+        <w:spacing w:lineRule="auto" w:line="360"/>
+        <w:jc w:val="both"/>
+        <w:rPr>
+          <w:sz w:val="28"/>
+          <w:szCs w:val="28"/>
+          <w:lang w:val="ru-RU"/>
+        </w:rPr>
+      </w:pPr>
+      <w:r>
+        <w:rPr>
+          <w:sz w:val="28"/>
+          <w:szCs w:val="28"/>
+          <w:lang w:val="ru-RU"/>
         </w:rPr>
         <w:tab/>
-      </w:r>
-      <w:r>
-        <w:rPr>
-          <w:sz w:val="28"/>
-          <w:szCs w:val="28"/>
-          <w:lang w:val="ru-RU"/>
-        </w:rPr>
-        <w:t>Коды неисправностей (ошибок). Ошибки кодируются тремя байтами (24 бит). Каждый бит отвечает за одну ошибку. Установка бита в «1» означает наличие ошибки, установка бита в «0» означает отсутствие ошибки.</w:t>
+        <w:t>Ошибки кодируются тремя байтами (24 бит). Каждый бит отвечает за одну ошибку. Установка бита в «1» означает наличие ошибки, установка бита в «0» означает отсутствие ошибки.</w:t>
       </w:r>
     </w:p>
     <w:p>
@@ -12730,133 +12786,43 @@
 
 <file path=word/comments.xml><?xml version="1.0" encoding="utf-8"?>
 <w:comments xmlns:o="urn:schemas-microsoft-com:office:office" xmlns:r="http://schemas.openxmlformats.org/officeDocument/2006/relationships" xmlns:v="urn:schemas-microsoft-com:vml" xmlns:w="http://schemas.openxmlformats.org/wordprocessingml/2006/main" xmlns:w10="urn:schemas-microsoft-com:office:word" xmlns:wp="http://schemas.openxmlformats.org/drawingml/2006/wordprocessingDrawing" xmlns:wps="http://schemas.microsoft.com/office/word/2010/wordprocessingShape" xmlns:wpg="http://schemas.microsoft.com/office/word/2010/wordprocessingGroup" xmlns:mc="http://schemas.openxmlformats.org/markup-compatibility/2006" xmlns:wp14="http://schemas.microsoft.com/office/word/2010/wordprocessingDrawing" xmlns:w14="http://schemas.microsoft.com/office/word/2010/wordml" xmlns:w15="http://schemas.microsoft.com/office/word/2012/wordml" mc:Ignorable="w14 wp14 w15">
-  <w:comment w:id="0" w:author="user" w:date="2023-04-14T13:55:00Z" w:initials="u">
-    <w:p>
-      <w:r>
-        <w:rPr>
-          <w:rFonts w:eastAsia="DejaVu Sans" w:cs="DejaVu Sans"/>
-          <w:strike/>
-          <w:kern w:val="0"/>
-          <w:lang w:eastAsia="en-US" w:bidi="en-US" w:val="ru-RU"/>
-        </w:rPr>
-        <w:t>табличку с показателями по мощности</w:t>
-      </w:r>
-    </w:p>
-    <w:p>
-      <w:r>
-        <w:rPr>
-          <w:rFonts w:eastAsia="DejaVu Sans" w:cs="DejaVu Sans"/>
-          <w:strike/>
-          <w:kern w:val="0"/>
-          <w:lang w:eastAsia="en-US" w:bidi="en-US" w:val="ru-RU"/>
-        </w:rPr>
-        <w:t>есть в 1.2</w:t>
-      </w:r>
-    </w:p>
-  </w:comment>
-  <w:comment w:id="1" w:author="user" w:date="2023-04-14T13:52:00Z" w:initials="u">
+  <w:comment w:id="0" w:author="user" w:date="2023-04-14T14:06:00Z" w:initials="u">
     <w:p>
       <w:r>
         <w:rPr>
           <w:rFonts w:eastAsia="DejaVu Sans" w:cs="DejaVu Sans"/>
           <w:kern w:val="0"/>
-          <w:lang w:eastAsia="en-US" w:bidi="en-US" w:val="ru-RU"/>
-        </w:rPr>
-        <w:t>не ввел аббревиатуру</w:t>
+          <w:lang w:val="ru-RU" w:eastAsia="en-US" w:bidi="en-US"/>
+        </w:rPr>
+        <w:t>в трех местах скорость соударения, везде разная</w:t>
       </w:r>
     </w:p>
   </w:comment>
-  <w:comment w:id="2" w:author="user" w:date="2023-04-14T13:56:00Z" w:initials="u">
+  <w:comment w:id="1" w:author="user" w:date="2023-04-14T14:06:00Z" w:initials="u">
     <w:p>
       <w:r>
         <w:rPr>
           <w:rFonts w:eastAsia="DejaVu Sans" w:cs="DejaVu Sans"/>
           <w:kern w:val="0"/>
-          <w:lang w:eastAsia="en-US" w:bidi="en-US" w:val="ru-RU"/>
-        </w:rPr>
-        <w:t>все аббревиатуры, кроме общеизвестных, вводятся</w:t>
+          <w:lang w:val="ru-RU" w:eastAsia="en-US" w:bidi="en-US"/>
+        </w:rPr>
+        <w:t>между опасными ситуациями?</w:t>
       </w:r>
     </w:p>
   </w:comment>
-  <w:comment w:id="3" w:author="user" w:date="2023-04-14T14:06:00Z" w:initials="u">
+  <w:comment w:id="2" w:author="user" w:date="2023-04-14T14:07:00Z" w:initials="u">
     <w:p>
       <w:r>
         <w:rPr>
           <w:rFonts w:eastAsia="DejaVu Sans" w:cs="DejaVu Sans"/>
           <w:kern w:val="0"/>
-          <w:lang w:eastAsia="en-US" w:bidi="en-US" w:val="ru-RU"/>
-        </w:rPr>
-        <w:t>в трех местах скорость соударения, везде разная</w:t>
-      </w:r>
-    </w:p>
-  </w:comment>
-  <w:comment w:id="4" w:author="user" w:date="2023-04-14T14:06:00Z" w:initials="u">
-    <w:p>
-      <w:r>
-        <w:rPr>
-          <w:rFonts w:eastAsia="DejaVu Sans" w:cs="DejaVu Sans"/>
-          <w:kern w:val="0"/>
-          <w:lang w:eastAsia="en-US" w:bidi="en-US" w:val="ru-RU"/>
-        </w:rPr>
-        <w:t>между опасными ситуациями?</w:t>
-      </w:r>
-    </w:p>
-  </w:comment>
-  <w:comment w:id="5" w:author="user" w:date="2023-04-14T14:07:00Z" w:initials="u">
-    <w:p>
-      <w:r>
-        <w:rPr>
-          <w:rFonts w:eastAsia="DejaVu Sans" w:cs="DejaVu Sans"/>
-          <w:kern w:val="0"/>
-          <w:lang w:eastAsia="en-US" w:bidi="en-US" w:val="ru-RU"/>
+          <w:lang w:val="ru-RU" w:eastAsia="en-US" w:bidi="en-US"/>
         </w:rPr>
         <w:t>первый раз вообще про какой-то продукт речь, во введении о нем надо упомянуть</w:t>
-      </w:r>
-    </w:p>
-  </w:comment>
-  <w:comment w:id="6" w:author="user" w:date="2023-04-14T14:09:00Z" w:initials="u">
-    <w:p>
-      <w:r>
-        <w:rPr>
-          <w:rFonts w:eastAsia="DejaVu Sans" w:cs="DejaVu Sans"/>
-          <w:kern w:val="0"/>
-          <w:lang w:eastAsia="en-US" w:bidi="en-US" w:val="ru-RU"/>
-        </w:rPr>
-        <w:t>они реально так называются?</w:t>
-      </w:r>
-    </w:p>
-  </w:comment>
-  <w:comment w:id="7" w:author="user" w:date="2023-04-14T14:10:00Z" w:initials="u">
-    <w:p>
-      <w:r>
-        <w:rPr>
-          <w:rFonts w:eastAsia="DejaVu Sans" w:cs="DejaVu Sans"/>
-          <w:kern w:val="0"/>
-          <w:lang w:eastAsia="en-US" w:bidi="en-US" w:val="ru-RU"/>
-        </w:rPr>
-        <w:t>наверное, все же «скатывающимися»</w:t>
-      </w:r>
-    </w:p>
-  </w:comment>
-  <w:comment w:id="8" w:author="user" w:date="2023-04-14T14:11:00Z" w:initials="u">
-    <w:p>
-      <w:r>
-        <w:rPr>
-          <w:rFonts w:eastAsia="DejaVu Sans" w:cs="DejaVu Sans"/>
-          <w:kern w:val="0"/>
-          <w:lang w:eastAsia="en-US" w:bidi="en-US" w:val="ru-RU"/>
-        </w:rPr>
-        <w:t>да, хорошо бы)</w:t>
       </w:r>
     </w:p>
   </w:comment>
 </w:comments>
-</file>
-
-<file path=word/commentsExtended.xml><?xml version="1.0" encoding="utf-8"?>
-<w15:commentsEx xmlns:mc="http://schemas.openxmlformats.org/markup-compatibility/2006" xmlns:w15="http://schemas.microsoft.com/office/word/2012/wordml" mc:Ignorable="w15">
-  <w15:commentEx w15:paraId="01000000" w15:done="1"/>
-</w15:commentsEx>
 </file>
 
 <file path=word/numbering.xml><?xml version="1.0" encoding="utf-8"?>

</xml_diff>